<commit_message>
Login sayfası ve login kontrol işlemi, içerik doldurma. bazı stiller ekleme
Login sayfası ve login kontrol işlemi php ile yaptım. Üç farkı senaryo:

Başarılı login - kullanıcı mevcut

Başarısiz login:
A. Alan boş bırakıldı.
B. Kullanıcı şifresinde yada kullanıcı isminde yanlış var.

PHP ile veri POST ile gönderildi. ve Başarsısizlik sebebi GET ile alındı.
</commit_message>
<xml_diff>
--- a/Web teknolojileri - Proje tanıtım dokümanı - G151210575 - Rıdvan Alhourani.docx
+++ b/Web teknolojileri - Proje tanıtım dokümanı - G151210575 - Rıdvan Alhourani.docx
@@ -31,7 +31,7 @@
                     <pic:cNvPicPr preferRelativeResize="0"/>
                   </pic:nvPicPr>
                   <pic:blipFill>
-                    <a:blip r:embed="rId5"/>
+                    <a:blip r:embed="rId6"/>
                     <a:srcRect/>
                     <a:stretch>
                       <a:fillRect/>
@@ -210,7 +210,6 @@
         </w:rPr>
         <w:t xml:space="preserve"> </w:t>
       </w:r>
-      <w:proofErr w:type="spellStart"/>
       <w:r>
         <w:rPr>
           <w:rFonts w:asciiTheme="majorBidi" w:eastAsia="Arial" w:hAnsiTheme="majorBidi" w:cstheme="majorBidi"/>
@@ -218,17 +217,7 @@
           <w:szCs w:val="32"/>
           <w:shd w:val="clear" w:color="auto" w:fill="F7F8FA"/>
         </w:rPr>
-        <w:t>Dr.Öğr.Üyesi</w:t>
-      </w:r>
-      <w:proofErr w:type="spellEnd"/>
-      <w:r>
-        <w:rPr>
-          <w:rFonts w:asciiTheme="majorBidi" w:eastAsia="Arial" w:hAnsiTheme="majorBidi" w:cstheme="majorBidi"/>
-          <w:sz w:val="32"/>
-          <w:szCs w:val="32"/>
-          <w:shd w:val="clear" w:color="auto" w:fill="F7F8FA"/>
-        </w:rPr>
-        <w:t xml:space="preserve"> GÜLÜZAR ÇİT</w:t>
+        <w:t>Dr.Öğr.Üyesi GÜLÜZAR ÇİT</w:t>
       </w:r>
     </w:p>
     <w:p>
@@ -333,7 +322,6 @@
           <w:u w:val="single"/>
         </w:rPr>
       </w:pPr>
-      <w:proofErr w:type="spellStart"/>
       <w:r>
         <w:rPr>
           <w:rFonts w:asciiTheme="majorBidi" w:hAnsiTheme="majorBidi" w:cstheme="majorBidi"/>
@@ -341,93 +329,73 @@
           <w:szCs w:val="36"/>
           <w:u w:val="single"/>
         </w:rPr>
-        <w:t>Öğrenci’nin</w:t>
-      </w:r>
-      <w:proofErr w:type="spellEnd"/>
-      <w:r>
+        <w:t>Öğrenci’nin Adı-Soyadı:</w:t>
+      </w:r>
+    </w:p>
+    <w:p>
+      <w:pPr>
+        <w:spacing w:after="0" w:line="240" w:lineRule="auto"/>
         <w:rPr>
           <w:rFonts w:asciiTheme="majorBidi" w:hAnsiTheme="majorBidi" w:cstheme="majorBidi"/>
           <w:sz w:val="36"/>
           <w:szCs w:val="36"/>
           <w:u w:val="single"/>
         </w:rPr>
-        <w:t xml:space="preserve"> Adı-Soyadı:</w:t>
-      </w:r>
+      </w:pPr>
     </w:p>
     <w:p>
       <w:pPr>
         <w:spacing w:after="0" w:line="240" w:lineRule="auto"/>
+        <w:rPr>
+          <w:rFonts w:asciiTheme="majorBidi" w:hAnsiTheme="majorBidi" w:cstheme="majorBidi"/>
+          <w:sz w:val="36"/>
+          <w:szCs w:val="36"/>
+        </w:rPr>
+      </w:pPr>
+      <w:r>
+        <w:rPr>
+          <w:rFonts w:asciiTheme="majorBidi" w:hAnsiTheme="majorBidi" w:cstheme="majorBidi"/>
+          <w:sz w:val="36"/>
+          <w:szCs w:val="36"/>
+        </w:rPr>
+        <w:t>Rıdvan AL Hourani</w:t>
+      </w:r>
+    </w:p>
+    <w:p>
+      <w:pPr>
+        <w:spacing w:after="0" w:line="240" w:lineRule="auto"/>
+        <w:rPr>
+          <w:rFonts w:asciiTheme="majorBidi" w:hAnsiTheme="majorBidi" w:cstheme="majorBidi"/>
+          <w:sz w:val="36"/>
+          <w:szCs w:val="36"/>
+        </w:rPr>
+      </w:pPr>
+      <w:r>
         <w:rPr>
           <w:rFonts w:asciiTheme="majorBidi" w:hAnsiTheme="majorBidi" w:cstheme="majorBidi"/>
           <w:sz w:val="36"/>
           <w:szCs w:val="36"/>
           <w:u w:val="single"/>
         </w:rPr>
-      </w:pPr>
-    </w:p>
-    <w:p>
-      <w:pPr>
-        <w:spacing w:after="0" w:line="240" w:lineRule="auto"/>
+        <w:t>Öğrenci Numarası:</w:t>
+      </w:r>
+      <w:r>
         <w:rPr>
           <w:rFonts w:asciiTheme="majorBidi" w:hAnsiTheme="majorBidi" w:cstheme="majorBidi"/>
           <w:sz w:val="36"/>
           <w:szCs w:val="36"/>
         </w:rPr>
-      </w:pPr>
-      <w:r>
+        <w:t xml:space="preserve"> G1512.10575</w:t>
+      </w:r>
+    </w:p>
+    <w:p>
+      <w:pPr>
+        <w:spacing w:after="0" w:line="240" w:lineRule="auto"/>
         <w:rPr>
           <w:rFonts w:asciiTheme="majorBidi" w:hAnsiTheme="majorBidi" w:cstheme="majorBidi"/>
           <w:sz w:val="36"/>
           <w:szCs w:val="36"/>
         </w:rPr>
-        <w:t xml:space="preserve">Rıdvan AL </w:t>
-      </w:r>
-      <w:proofErr w:type="spellStart"/>
-      <w:r>
-        <w:rPr>
-          <w:rFonts w:asciiTheme="majorBidi" w:hAnsiTheme="majorBidi" w:cstheme="majorBidi"/>
-          <w:sz w:val="36"/>
-          <w:szCs w:val="36"/>
-        </w:rPr>
-        <w:t>Hourani</w:t>
-      </w:r>
-      <w:proofErr w:type="spellEnd"/>
-    </w:p>
-    <w:p>
-      <w:pPr>
-        <w:spacing w:after="0" w:line="240" w:lineRule="auto"/>
-        <w:rPr>
-          <w:rFonts w:asciiTheme="majorBidi" w:hAnsiTheme="majorBidi" w:cstheme="majorBidi"/>
-          <w:sz w:val="36"/>
-          <w:szCs w:val="36"/>
-        </w:rPr>
-      </w:pPr>
-      <w:r>
-        <w:rPr>
-          <w:rFonts w:asciiTheme="majorBidi" w:hAnsiTheme="majorBidi" w:cstheme="majorBidi"/>
-          <w:sz w:val="36"/>
-          <w:szCs w:val="36"/>
-          <w:u w:val="single"/>
-        </w:rPr>
-        <w:t>Öğrenci Numarası:</w:t>
-      </w:r>
-      <w:r>
-        <w:rPr>
-          <w:rFonts w:asciiTheme="majorBidi" w:hAnsiTheme="majorBidi" w:cstheme="majorBidi"/>
-          <w:sz w:val="36"/>
-          <w:szCs w:val="36"/>
-        </w:rPr>
-        <w:t xml:space="preserve"> G1512.10575</w:t>
-      </w:r>
-    </w:p>
-    <w:p>
-      <w:pPr>
-        <w:spacing w:after="0" w:line="240" w:lineRule="auto"/>
-        <w:rPr>
-          <w:rFonts w:asciiTheme="majorBidi" w:hAnsiTheme="majorBidi" w:cstheme="majorBidi"/>
-          <w:sz w:val="36"/>
-          <w:szCs w:val="36"/>
-        </w:rPr>
       </w:pPr>
     </w:p>
     <w:p>
@@ -438,39 +406,28 @@
           <w:szCs w:val="28"/>
         </w:rPr>
       </w:pPr>
-      <w:proofErr w:type="spellStart"/>
       <w:r>
         <w:rPr>
           <w:sz w:val="28"/>
           <w:szCs w:val="28"/>
         </w:rPr>
-        <w:t>Github</w:t>
-      </w:r>
-      <w:proofErr w:type="spellEnd"/>
+        <w:t>Github linki:</w:t>
+      </w:r>
       <w:r>
         <w:rPr>
           <w:sz w:val="28"/>
           <w:szCs w:val="28"/>
         </w:rPr>
-        <w:t xml:space="preserve"> linki:</w:t>
-      </w:r>
-      <w:r>
-        <w:rPr>
-          <w:sz w:val="28"/>
-          <w:szCs w:val="28"/>
-        </w:rPr>
         <w:t xml:space="preserve"> </w:t>
       </w:r>
-      <w:hyperlink r:id="rId6" w:history="1">
+      <w:hyperlink r:id="rId7" w:history="1">
         <w:r>
           <w:rPr>
-            <w:rStyle w:val="Kpr"/>
+            <w:rStyle w:val="Hyperlink"/>
           </w:rPr>
           <w:t>https://github.com/rhourani/personal-website-assignment-sau</w:t>
         </w:r>
       </w:hyperlink>
-      <w:bookmarkStart w:id="0" w:name="_GoBack"/>
-      <w:bookmarkEnd w:id="0"/>
       <w:r>
         <w:rPr>
           <w:sz w:val="28"/>
@@ -606,7 +563,13 @@
         <w:t>t</w:t>
       </w:r>
       <w:r>
-        <w:t>ilen bilgiler (HTML, CSS, JavaScript, PHP vb.) teknolojileri kullanılarak bir web sitesi geliştirme</w:t>
+        <w:t xml:space="preserve">ilen bilgiler (HTML, CSS, JavaScript, PHP vb.) teknolojileri kullanılarak </w:t>
+      </w:r>
+      <w:r>
+        <w:t xml:space="preserve">responsive </w:t>
+      </w:r>
+      <w:r>
+        <w:t>bir web sitesi geliştirme</w:t>
       </w:r>
       <w:r>
         <w:t>yi isteniyor.</w:t>
@@ -629,9 +592,8 @@
           <w:sz w:val="24"/>
           <w:szCs w:val="24"/>
         </w:rPr>
-        <w:t xml:space="preserve">Kişisel Web </w:t>
-      </w:r>
-      <w:proofErr w:type="spellStart"/>
+        <w:t xml:space="preserve">Kişisel </w:t>
+      </w:r>
       <w:r>
         <w:rPr>
           <w:b/>
@@ -639,7 +601,7 @@
           <w:sz w:val="24"/>
           <w:szCs w:val="24"/>
         </w:rPr>
-        <w:t>site</w:t>
+        <w:t xml:space="preserve">Responsive </w:t>
       </w:r>
       <w:r>
         <w:rPr>
@@ -648,7 +610,7 @@
           <w:sz w:val="24"/>
           <w:szCs w:val="24"/>
         </w:rPr>
-        <w:t>si</w:t>
+        <w:t>Web site</w:t>
       </w:r>
       <w:r>
         <w:rPr>
@@ -657,9 +619,8 @@
           <w:sz w:val="24"/>
           <w:szCs w:val="24"/>
         </w:rPr>
-        <w:t>m</w:t>
-      </w:r>
-      <w:proofErr w:type="spellEnd"/>
+        <w:t>si</w:t>
+      </w:r>
       <w:r>
         <w:rPr>
           <w:b/>
@@ -667,24 +628,39 @@
           <w:sz w:val="24"/>
           <w:szCs w:val="24"/>
         </w:rPr>
+        <w:t>m</w:t>
+      </w:r>
+      <w:r>
+        <w:rPr>
+          <w:b/>
+          <w:bCs/>
+          <w:sz w:val="24"/>
+          <w:szCs w:val="24"/>
+        </w:rPr>
         <w:t xml:space="preserve"> içerisinde:</w:t>
       </w:r>
     </w:p>
     <w:p>
       <w:pPr>
-        <w:pStyle w:val="ListeParagraf"/>
+        <w:pStyle w:val="ListParagraph"/>
         <w:numPr>
           <w:ilvl w:val="0"/>
           <w:numId w:val="1"/>
         </w:numPr>
       </w:pPr>
       <w:r>
-        <w:t>Ana sayfa olarak, memleketim ve memleketimde bulunan eserlerin tanıtım sayfaları,</w:t>
-      </w:r>
-    </w:p>
-    <w:p>
-      <w:pPr>
-        <w:pStyle w:val="ListeParagraf"/>
+        <w:t>Ana sayfa olarak, memleketim ve memleketimde bulunan eserlerin tanıtım sayfa</w:t>
+      </w:r>
+      <w:r>
+        <w:t>s</w:t>
+      </w:r>
+      <w:r>
+        <w:t>ı,</w:t>
+      </w:r>
+    </w:p>
+    <w:p>
+      <w:pPr>
+        <w:pStyle w:val="ListParagraph"/>
         <w:numPr>
           <w:ilvl w:val="0"/>
           <w:numId w:val="1"/>
@@ -696,7 +672,7 @@
     </w:p>
     <w:p>
       <w:pPr>
-        <w:pStyle w:val="ListeParagraf"/>
+        <w:pStyle w:val="ListParagraph"/>
         <w:numPr>
           <w:ilvl w:val="0"/>
           <w:numId w:val="1"/>
@@ -708,19 +684,28 @@
     </w:p>
     <w:p>
       <w:pPr>
-        <w:pStyle w:val="ListeParagraf"/>
+        <w:pStyle w:val="ListParagraph"/>
         <w:numPr>
           <w:ilvl w:val="0"/>
           <w:numId w:val="1"/>
         </w:numPr>
       </w:pPr>
       <w:r>
-        <w:t>Giriş ve Kayıt Ol sayfaları,</w:t>
-      </w:r>
-    </w:p>
-    <w:p>
-      <w:pPr>
-        <w:pStyle w:val="ListeParagraf"/>
+        <w:t>Mirsaımız</w:t>
+      </w:r>
+      <w:r>
+        <w:t xml:space="preserve"> sayfa</w:t>
+      </w:r>
+      <w:r>
+        <w:t>s</w:t>
+      </w:r>
+      <w:r>
+        <w:t>ı,</w:t>
+      </w:r>
+    </w:p>
+    <w:p>
+      <w:pPr>
+        <w:pStyle w:val="ListParagraph"/>
         <w:numPr>
           <w:ilvl w:val="0"/>
           <w:numId w:val="1"/>
@@ -730,31 +715,2162 @@
         <w:t>İletişim Sayfası</w:t>
       </w:r>
     </w:p>
-    <w:p/>
-    <w:p>
-      <w:r>
-        <w:t>Oluşturulmaya planlıyordur.</w:t>
-      </w:r>
-    </w:p>
-    <w:p/>
-    <w:p>
-      <w:pPr>
-        <w:pStyle w:val="ListeParagraf"/>
+    <w:p>
+      <w:pPr>
+        <w:pStyle w:val="ListParagraph"/>
         <w:numPr>
           <w:ilvl w:val="0"/>
-          <w:numId w:val="2"/>
+          <w:numId w:val="1"/>
         </w:numPr>
       </w:pPr>
       <w:r>
-        <w:t>Ayrıca gerekli SQL veri tabanında SQL tabloları oluşturarak, Web siteyi dinamiğe dönüştürülmesidir.</w:t>
-      </w:r>
-    </w:p>
-    <w:p/>
-    <w:p/>
-    <w:p/>
-    <w:p/>
-    <w:p/>
-    <w:p/>
+        <w:t>Login Sayfası</w:t>
+      </w:r>
+    </w:p>
+    <w:p>
+      <w:pPr>
+        <w:pStyle w:val="ListParagraph"/>
+        <w:numPr>
+          <w:ilvl w:val="0"/>
+          <w:numId w:val="1"/>
+        </w:numPr>
+      </w:pPr>
+      <w:r>
+        <w:t>İçerik sayfaları</w:t>
+      </w:r>
+    </w:p>
+    <w:p/>
+    <w:p>
+      <w:r>
+        <w:t>Oluşturulmaya planlıyordur.</w:t>
+      </w:r>
+    </w:p>
+    <w:p/>
+    <w:p/>
+    <w:p/>
+    <w:p/>
+    <w:p/>
+    <w:p/>
+    <w:p/>
+    <w:p/>
+    <w:p/>
+    <w:p/>
+    <w:p/>
+    <w:p/>
+    <w:p/>
+    <w:p/>
+    <w:p/>
+    <w:p/>
+    <w:p/>
+    <w:p/>
+    <w:p>
+      <w:pPr>
+        <w:rPr>
+          <w:b/>
+          <w:bCs/>
+        </w:rPr>
+      </w:pPr>
+      <w:r>
+        <w:rPr>
+          <w:b/>
+          <w:bCs/>
+        </w:rPr>
+        <w:lastRenderedPageBreak/>
+        <w:t>Ana Sayfa</w:t>
+      </w:r>
+      <w:r>
+        <w:rPr>
+          <w:b/>
+          <w:bCs/>
+        </w:rPr>
+        <w:t xml:space="preserve"> – Benim Şehrim (My City)</w:t>
+      </w:r>
+    </w:p>
+    <w:p>
+      <w:pPr>
+        <w:rPr>
+          <w:b/>
+          <w:bCs/>
+        </w:rPr>
+      </w:pPr>
+      <w:r>
+        <w:rPr>
+          <w:b/>
+          <w:bCs/>
+        </w:rPr>
+        <w:t>İçinde</w:t>
+      </w:r>
+      <w:r>
+        <w:t xml:space="preserve"> HTML, CSS teknolojileri kullanarak bir web sayfası oluşturuldu, bir slayttan ve iki section olarak sayfayı tasarlandı. Ayrıca </w:t>
+      </w:r>
+      <w:r>
+        <w:t xml:space="preserve">Nave </w:t>
+      </w:r>
+      <w:r>
+        <w:t>Bar Menu ve Footer ekledim.</w:t>
+      </w:r>
+      <w:r>
+        <w:rPr>
+          <w:b/>
+          <w:bCs/>
+        </w:rPr>
+        <w:t xml:space="preserve"> </w:t>
+      </w:r>
+    </w:p>
+    <w:p>
+      <w:pPr>
+        <w:rPr>
+          <w:b/>
+          <w:bCs/>
+        </w:rPr>
+      </w:pPr>
+      <w:r>
+        <w:rPr>
+          <w:b/>
+          <w:bCs/>
+          <w:noProof/>
+        </w:rPr>
+        <w:drawing>
+          <wp:inline distT="0" distB="0" distL="0" distR="0">
+            <wp:extent cx="5760720" cy="4639945"/>
+            <wp:effectExtent l="0" t="0" r="0" b="8255"/>
+            <wp:docPr id="1" name="Picture 1"/>
+            <wp:cNvGraphicFramePr>
+              <a:graphicFrameLocks xmlns:a="http://schemas.openxmlformats.org/drawingml/2006/main" noChangeAspect="1"/>
+            </wp:cNvGraphicFramePr>
+            <a:graphic xmlns:a="http://schemas.openxmlformats.org/drawingml/2006/main">
+              <a:graphicData uri="http://schemas.openxmlformats.org/drawingml/2006/picture">
+                <pic:pic xmlns:pic="http://schemas.openxmlformats.org/drawingml/2006/picture">
+                  <pic:nvPicPr>
+                    <pic:cNvPr id="1" name="main page.png"/>
+                    <pic:cNvPicPr/>
+                  </pic:nvPicPr>
+                  <pic:blipFill>
+                    <a:blip r:embed="rId8">
+                      <a:extLst>
+                        <a:ext uri="{28A0092B-C50C-407E-A947-70E740481C1C}">
+                          <a14:useLocalDpi xmlns:a14="http://schemas.microsoft.com/office/drawing/2010/main" val="0"/>
+                        </a:ext>
+                      </a:extLst>
+                    </a:blip>
+                    <a:stretch>
+                      <a:fillRect/>
+                    </a:stretch>
+                  </pic:blipFill>
+                  <pic:spPr>
+                    <a:xfrm>
+                      <a:off x="0" y="0"/>
+                      <a:ext cx="5760720" cy="4639945"/>
+                    </a:xfrm>
+                    <a:prstGeom prst="rect">
+                      <a:avLst/>
+                    </a:prstGeom>
+                  </pic:spPr>
+                </pic:pic>
+              </a:graphicData>
+            </a:graphic>
+          </wp:inline>
+        </w:drawing>
+      </w:r>
+    </w:p>
+    <w:p/>
+    <w:p>
+      <w:r>
+        <w:t>Sl</w:t>
+      </w:r>
+      <w:r>
+        <w:t>ay</w:t>
+      </w:r>
+      <w:r>
+        <w:t>t üzerinde tılklayınca, ilgili içerik makale sayfasına yönlendirme olur.</w:t>
+      </w:r>
+    </w:p>
+    <w:p>
+      <w:r>
+        <w:t>Aynı şekilde sol kısımda var olan makaleler üzerinde</w:t>
+      </w:r>
+      <w:r>
+        <w:t xml:space="preserve"> tıklandığında</w:t>
+      </w:r>
+      <w:r>
+        <w:t xml:space="preserve"> ilgili içerik açılır.</w:t>
+      </w:r>
+    </w:p>
+    <w:p>
+      <w:r>
+        <w:t>Sağ kısım ise, Gallery olan, her hangi bir resim üzerinde tıkladığımızda, resmi yeni bir pencerede tam boyutta açılır.</w:t>
+      </w:r>
+    </w:p>
+    <w:p>
+      <w:r>
+        <w:rPr>
+          <w:b/>
+          <w:bCs/>
+        </w:rPr>
+        <w:t>CSS dosyaları</w:t>
+      </w:r>
+      <w:r>
+        <w:rPr>
+          <w:b/>
+          <w:bCs/>
+        </w:rPr>
+        <w:t>:</w:t>
+      </w:r>
+      <w:r>
+        <w:t xml:space="preserve"> sitede mevcut sayfaları, her sayfa için ayrı bir style dosyası oluşturdum, sonra da hepsini bir CSS klasör içine aktardıktan sonra, istediğim sayfada istenilen style dosyası çağrmiştim.</w:t>
+      </w:r>
+    </w:p>
+    <w:p>
+      <w:pPr>
+        <w:rPr>
+          <w:b/>
+          <w:bCs/>
+        </w:rPr>
+      </w:pPr>
+      <w:r>
+        <w:rPr>
+          <w:b/>
+          <w:bCs/>
+        </w:rPr>
+        <w:t>Dosyalar:</w:t>
+      </w:r>
+    </w:p>
+    <w:p>
+      <w:r>
+        <w:rPr>
+          <w:noProof/>
+        </w:rPr>
+        <w:drawing>
+          <wp:inline distT="0" distB="0" distL="0" distR="0">
+            <wp:extent cx="2200582" cy="1162212"/>
+            <wp:effectExtent l="0" t="0" r="9525" b="0"/>
+            <wp:docPr id="17" name="Picture 17" descr="A screenshot of a cell phone&#10;&#10;Description automatically generated"/>
+            <wp:cNvGraphicFramePr>
+              <a:graphicFrameLocks xmlns:a="http://schemas.openxmlformats.org/drawingml/2006/main" noChangeAspect="1"/>
+            </wp:cNvGraphicFramePr>
+            <a:graphic xmlns:a="http://schemas.openxmlformats.org/drawingml/2006/main">
+              <a:graphicData uri="http://schemas.openxmlformats.org/drawingml/2006/picture">
+                <pic:pic xmlns:pic="http://schemas.openxmlformats.org/drawingml/2006/picture">
+                  <pic:nvPicPr>
+                    <pic:cNvPr id="17" name="css.png"/>
+                    <pic:cNvPicPr/>
+                  </pic:nvPicPr>
+                  <pic:blipFill>
+                    <a:blip r:embed="rId9">
+                      <a:extLst>
+                        <a:ext uri="{28A0092B-C50C-407E-A947-70E740481C1C}">
+                          <a14:useLocalDpi xmlns:a14="http://schemas.microsoft.com/office/drawing/2010/main" val="0"/>
+                        </a:ext>
+                      </a:extLst>
+                    </a:blip>
+                    <a:stretch>
+                      <a:fillRect/>
+                    </a:stretch>
+                  </pic:blipFill>
+                  <pic:spPr>
+                    <a:xfrm>
+                      <a:off x="0" y="0"/>
+                      <a:ext cx="2200582" cy="1162212"/>
+                    </a:xfrm>
+                    <a:prstGeom prst="rect">
+                      <a:avLst/>
+                    </a:prstGeom>
+                  </pic:spPr>
+                </pic:pic>
+              </a:graphicData>
+            </a:graphic>
+          </wp:inline>
+        </w:drawing>
+      </w:r>
+    </w:p>
+    <w:p/>
+    <w:p/>
+    <w:p/>
+    <w:p/>
+    <w:p>
+      <w:pPr>
+        <w:rPr>
+          <w:b/>
+          <w:bCs/>
+        </w:rPr>
+      </w:pPr>
+      <w:r>
+        <w:rPr>
+          <w:b/>
+          <w:bCs/>
+        </w:rPr>
+        <w:t xml:space="preserve">Responsive </w:t>
+      </w:r>
+      <w:r>
+        <w:rPr>
+          <w:b/>
+          <w:bCs/>
+        </w:rPr>
+        <w:t>Özelliği</w:t>
+      </w:r>
+      <w:r>
+        <w:rPr>
+          <w:b/>
+          <w:bCs/>
+        </w:rPr>
+        <w:t>:</w:t>
+      </w:r>
+    </w:p>
+    <w:p/>
+    <w:p>
+      <w:r>
+        <w:rPr>
+          <w:noProof/>
+        </w:rPr>
+        <w:drawing>
+          <wp:inline distT="0" distB="0" distL="0" distR="0">
+            <wp:extent cx="4591691" cy="6687483"/>
+            <wp:effectExtent l="0" t="0" r="0" b="0"/>
+            <wp:docPr id="16" name="Picture 16"/>
+            <wp:cNvGraphicFramePr>
+              <a:graphicFrameLocks xmlns:a="http://schemas.openxmlformats.org/drawingml/2006/main" noChangeAspect="1"/>
+            </wp:cNvGraphicFramePr>
+            <a:graphic xmlns:a="http://schemas.openxmlformats.org/drawingml/2006/main">
+              <a:graphicData uri="http://schemas.openxmlformats.org/drawingml/2006/picture">
+                <pic:pic xmlns:pic="http://schemas.openxmlformats.org/drawingml/2006/picture">
+                  <pic:nvPicPr>
+                    <pic:cNvPr id="16" name="responsiv.png"/>
+                    <pic:cNvPicPr/>
+                  </pic:nvPicPr>
+                  <pic:blipFill>
+                    <a:blip r:embed="rId10">
+                      <a:extLst>
+                        <a:ext uri="{28A0092B-C50C-407E-A947-70E740481C1C}">
+                          <a14:useLocalDpi xmlns:a14="http://schemas.microsoft.com/office/drawing/2010/main" val="0"/>
+                        </a:ext>
+                      </a:extLst>
+                    </a:blip>
+                    <a:stretch>
+                      <a:fillRect/>
+                    </a:stretch>
+                  </pic:blipFill>
+                  <pic:spPr>
+                    <a:xfrm>
+                      <a:off x="0" y="0"/>
+                      <a:ext cx="4591691" cy="6687483"/>
+                    </a:xfrm>
+                    <a:prstGeom prst="rect">
+                      <a:avLst/>
+                    </a:prstGeom>
+                  </pic:spPr>
+                </pic:pic>
+              </a:graphicData>
+            </a:graphic>
+          </wp:inline>
+        </w:drawing>
+      </w:r>
+    </w:p>
+    <w:p/>
+    <w:p>
+      <w:pPr>
+        <w:rPr>
+          <w:b/>
+        </w:rPr>
+      </w:pPr>
+      <w:r>
+        <w:rPr>
+          <w:b/>
+        </w:rPr>
+        <w:lastRenderedPageBreak/>
+        <w:t>Projenin dosya hiyerarşi</w:t>
+      </w:r>
+      <w:r>
+        <w:rPr>
+          <w:b/>
+        </w:rPr>
+        <w:t xml:space="preserve"> – CSS dosyalar ayrı tutulmuş</w:t>
+      </w:r>
+    </w:p>
+    <w:p>
+      <w:pPr>
+        <w:rPr>
+          <w:bCs/>
+        </w:rPr>
+      </w:pPr>
+      <w:r>
+        <w:rPr>
+          <w:bCs/>
+          <w:noProof/>
+        </w:rPr>
+        <w:drawing>
+          <wp:inline distT="0" distB="0" distL="0" distR="0" wp14:anchorId="5D3D576C" wp14:editId="154FB935">
+            <wp:extent cx="2438740" cy="3762900"/>
+            <wp:effectExtent l="0" t="0" r="0" b="9525"/>
+            <wp:docPr id="19" name="Picture 19" descr="A screenshot of a cell phone&#10;&#10;Description automatically generated"/>
+            <wp:cNvGraphicFramePr>
+              <a:graphicFrameLocks xmlns:a="http://schemas.openxmlformats.org/drawingml/2006/main" noChangeAspect="1"/>
+            </wp:cNvGraphicFramePr>
+            <a:graphic xmlns:a="http://schemas.openxmlformats.org/drawingml/2006/main">
+              <a:graphicData uri="http://schemas.openxmlformats.org/drawingml/2006/picture">
+                <pic:pic xmlns:pic="http://schemas.openxmlformats.org/drawingml/2006/picture">
+                  <pic:nvPicPr>
+                    <pic:cNvPr id="19" name="hirarşy 01.png"/>
+                    <pic:cNvPicPr/>
+                  </pic:nvPicPr>
+                  <pic:blipFill>
+                    <a:blip r:embed="rId11">
+                      <a:extLst>
+                        <a:ext uri="{28A0092B-C50C-407E-A947-70E740481C1C}">
+                          <a14:useLocalDpi xmlns:a14="http://schemas.microsoft.com/office/drawing/2010/main" val="0"/>
+                        </a:ext>
+                      </a:extLst>
+                    </a:blip>
+                    <a:stretch>
+                      <a:fillRect/>
+                    </a:stretch>
+                  </pic:blipFill>
+                  <pic:spPr>
+                    <a:xfrm>
+                      <a:off x="0" y="0"/>
+                      <a:ext cx="2438740" cy="3762900"/>
+                    </a:xfrm>
+                    <a:prstGeom prst="rect">
+                      <a:avLst/>
+                    </a:prstGeom>
+                  </pic:spPr>
+                </pic:pic>
+              </a:graphicData>
+            </a:graphic>
+          </wp:inline>
+        </w:drawing>
+      </w:r>
+      <w:r>
+        <w:rPr>
+          <w:bCs/>
+          <w:noProof/>
+        </w:rPr>
+        <w:drawing>
+          <wp:inline distT="0" distB="0" distL="0" distR="0" wp14:anchorId="2E80DA1B" wp14:editId="203C0BF6">
+            <wp:extent cx="2448267" cy="4344006"/>
+            <wp:effectExtent l="0" t="0" r="9525" b="0"/>
+            <wp:docPr id="20" name="Picture 20" descr="A screenshot of a cell phone&#10;&#10;Description automatically generated"/>
+            <wp:cNvGraphicFramePr>
+              <a:graphicFrameLocks xmlns:a="http://schemas.openxmlformats.org/drawingml/2006/main" noChangeAspect="1"/>
+            </wp:cNvGraphicFramePr>
+            <a:graphic xmlns:a="http://schemas.openxmlformats.org/drawingml/2006/main">
+              <a:graphicData uri="http://schemas.openxmlformats.org/drawingml/2006/picture">
+                <pic:pic xmlns:pic="http://schemas.openxmlformats.org/drawingml/2006/picture">
+                  <pic:nvPicPr>
+                    <pic:cNvPr id="20" name="hirarşy 1.png"/>
+                    <pic:cNvPicPr/>
+                  </pic:nvPicPr>
+                  <pic:blipFill>
+                    <a:blip r:embed="rId12">
+                      <a:extLst>
+                        <a:ext uri="{28A0092B-C50C-407E-A947-70E740481C1C}">
+                          <a14:useLocalDpi xmlns:a14="http://schemas.microsoft.com/office/drawing/2010/main" val="0"/>
+                        </a:ext>
+                      </a:extLst>
+                    </a:blip>
+                    <a:stretch>
+                      <a:fillRect/>
+                    </a:stretch>
+                  </pic:blipFill>
+                  <pic:spPr>
+                    <a:xfrm>
+                      <a:off x="0" y="0"/>
+                      <a:ext cx="2448267" cy="4344006"/>
+                    </a:xfrm>
+                    <a:prstGeom prst="rect">
+                      <a:avLst/>
+                    </a:prstGeom>
+                  </pic:spPr>
+                </pic:pic>
+              </a:graphicData>
+            </a:graphic>
+          </wp:inline>
+        </w:drawing>
+      </w:r>
+    </w:p>
+    <w:p/>
+    <w:p/>
+    <w:p/>
+    <w:p/>
+    <w:p/>
+    <w:p>
+      <w:pPr>
+        <w:rPr>
+          <w:b/>
+          <w:bCs/>
+        </w:rPr>
+      </w:pPr>
+    </w:p>
+    <w:p>
+      <w:pPr>
+        <w:rPr>
+          <w:b/>
+          <w:bCs/>
+        </w:rPr>
+      </w:pPr>
+    </w:p>
+    <w:p>
+      <w:pPr>
+        <w:rPr>
+          <w:b/>
+          <w:bCs/>
+        </w:rPr>
+      </w:pPr>
+    </w:p>
+    <w:p>
+      <w:pPr>
+        <w:rPr>
+          <w:b/>
+          <w:bCs/>
+        </w:rPr>
+      </w:pPr>
+    </w:p>
+    <w:p>
+      <w:pPr>
+        <w:rPr>
+          <w:b/>
+          <w:bCs/>
+        </w:rPr>
+      </w:pPr>
+    </w:p>
+    <w:p>
+      <w:pPr>
+        <w:rPr>
+          <w:b/>
+          <w:bCs/>
+        </w:rPr>
+      </w:pPr>
+    </w:p>
+    <w:p>
+      <w:pPr>
+        <w:rPr>
+          <w:b/>
+          <w:bCs/>
+        </w:rPr>
+      </w:pPr>
+    </w:p>
+    <w:p>
+      <w:pPr>
+        <w:rPr>
+          <w:b/>
+          <w:bCs/>
+        </w:rPr>
+      </w:pPr>
+    </w:p>
+    <w:p>
+      <w:pPr>
+        <w:rPr>
+          <w:b/>
+          <w:bCs/>
+        </w:rPr>
+      </w:pPr>
+    </w:p>
+    <w:p>
+      <w:pPr>
+        <w:rPr>
+          <w:b/>
+          <w:bCs/>
+        </w:rPr>
+      </w:pPr>
+      <w:r>
+        <w:rPr>
+          <w:b/>
+          <w:bCs/>
+        </w:rPr>
+        <w:lastRenderedPageBreak/>
+        <w:t>Hakkımda - (</w:t>
+      </w:r>
+      <w:r>
+        <w:rPr>
+          <w:b/>
+          <w:bCs/>
+        </w:rPr>
+        <w:t>About</w:t>
+      </w:r>
+      <w:r>
+        <w:rPr>
+          <w:b/>
+          <w:bCs/>
+        </w:rPr>
+        <w:t>)</w:t>
+      </w:r>
+      <w:r>
+        <w:rPr>
+          <w:b/>
+          <w:bCs/>
+        </w:rPr>
+        <w:t xml:space="preserve"> </w:t>
+      </w:r>
+    </w:p>
+    <w:p>
+      <w:r>
+        <w:rPr>
+          <w:noProof/>
+        </w:rPr>
+        <w:drawing>
+          <wp:inline distT="0" distB="0" distL="0" distR="0">
+            <wp:extent cx="5760720" cy="2675255"/>
+            <wp:effectExtent l="0" t="0" r="0" b="0"/>
+            <wp:docPr id="2" name="Picture 2"/>
+            <wp:cNvGraphicFramePr>
+              <a:graphicFrameLocks xmlns:a="http://schemas.openxmlformats.org/drawingml/2006/main" noChangeAspect="1"/>
+            </wp:cNvGraphicFramePr>
+            <a:graphic xmlns:a="http://schemas.openxmlformats.org/drawingml/2006/main">
+              <a:graphicData uri="http://schemas.openxmlformats.org/drawingml/2006/picture">
+                <pic:pic xmlns:pic="http://schemas.openxmlformats.org/drawingml/2006/picture">
+                  <pic:nvPicPr>
+                    <pic:cNvPr id="2" name="about.png"/>
+                    <pic:cNvPicPr/>
+                  </pic:nvPicPr>
+                  <pic:blipFill>
+                    <a:blip r:embed="rId13">
+                      <a:extLst>
+                        <a:ext uri="{28A0092B-C50C-407E-A947-70E740481C1C}">
+                          <a14:useLocalDpi xmlns:a14="http://schemas.microsoft.com/office/drawing/2010/main" val="0"/>
+                        </a:ext>
+                      </a:extLst>
+                    </a:blip>
+                    <a:stretch>
+                      <a:fillRect/>
+                    </a:stretch>
+                  </pic:blipFill>
+                  <pic:spPr>
+                    <a:xfrm>
+                      <a:off x="0" y="0"/>
+                      <a:ext cx="5760720" cy="2675255"/>
+                    </a:xfrm>
+                    <a:prstGeom prst="rect">
+                      <a:avLst/>
+                    </a:prstGeom>
+                  </pic:spPr>
+                </pic:pic>
+              </a:graphicData>
+            </a:graphic>
+          </wp:inline>
+        </w:drawing>
+      </w:r>
+    </w:p>
+    <w:p/>
+    <w:p>
+      <w:r>
+        <w:t xml:space="preserve">Sayfayı Html kullanarak bir Row dan ve bir ul, div ve benzeri html componentlerinden oluşuan bir sayfa. Ayrıca, alt kısımda </w:t>
+      </w:r>
+      <w:r>
+        <w:rPr>
+          <w:b/>
+          <w:bCs/>
+        </w:rPr>
+        <w:t>Benim Resimlerim</w:t>
+      </w:r>
+      <w:r>
+        <w:rPr>
+          <w:b/>
+          <w:bCs/>
+        </w:rPr>
+        <w:t xml:space="preserve"> </w:t>
+      </w:r>
+      <w:r>
+        <w:t>olarak bir slayder ekledim.</w:t>
+      </w:r>
+    </w:p>
+    <w:p/>
+    <w:p/>
+    <w:p/>
+    <w:p/>
+    <w:p/>
+    <w:p/>
+    <w:p/>
+    <w:p/>
+    <w:p/>
+    <w:p/>
+    <w:p/>
+    <w:p/>
+    <w:p/>
+    <w:p/>
+    <w:p/>
+    <w:p/>
+    <w:p/>
+    <w:p/>
+    <w:p>
+      <w:pPr>
+        <w:rPr>
+          <w:b/>
+          <w:bCs/>
+        </w:rPr>
+      </w:pPr>
+      <w:r>
+        <w:rPr>
+          <w:b/>
+          <w:bCs/>
+        </w:rPr>
+        <w:lastRenderedPageBreak/>
+        <w:t>Mirasimiz - (Heritage) sayfası</w:t>
+      </w:r>
+    </w:p>
+    <w:p>
+      <w:r>
+        <w:rPr>
+          <w:noProof/>
+        </w:rPr>
+        <w:drawing>
+          <wp:inline distT="0" distB="0" distL="0" distR="0">
+            <wp:extent cx="5760720" cy="2638425"/>
+            <wp:effectExtent l="0" t="0" r="0" b="9525"/>
+            <wp:docPr id="4" name="Picture 4"/>
+            <wp:cNvGraphicFramePr>
+              <a:graphicFrameLocks xmlns:a="http://schemas.openxmlformats.org/drawingml/2006/main" noChangeAspect="1"/>
+            </wp:cNvGraphicFramePr>
+            <a:graphic xmlns:a="http://schemas.openxmlformats.org/drawingml/2006/main">
+              <a:graphicData uri="http://schemas.openxmlformats.org/drawingml/2006/picture">
+                <pic:pic xmlns:pic="http://schemas.openxmlformats.org/drawingml/2006/picture">
+                  <pic:nvPicPr>
+                    <pic:cNvPr id="4" name="Heritage.png"/>
+                    <pic:cNvPicPr/>
+                  </pic:nvPicPr>
+                  <pic:blipFill>
+                    <a:blip r:embed="rId14">
+                      <a:extLst>
+                        <a:ext uri="{28A0092B-C50C-407E-A947-70E740481C1C}">
+                          <a14:useLocalDpi xmlns:a14="http://schemas.microsoft.com/office/drawing/2010/main" val="0"/>
+                        </a:ext>
+                      </a:extLst>
+                    </a:blip>
+                    <a:stretch>
+                      <a:fillRect/>
+                    </a:stretch>
+                  </pic:blipFill>
+                  <pic:spPr>
+                    <a:xfrm>
+                      <a:off x="0" y="0"/>
+                      <a:ext cx="5760720" cy="2638425"/>
+                    </a:xfrm>
+                    <a:prstGeom prst="rect">
+                      <a:avLst/>
+                    </a:prstGeom>
+                  </pic:spPr>
+                </pic:pic>
+              </a:graphicData>
+            </a:graphic>
+          </wp:inline>
+        </w:drawing>
+      </w:r>
+    </w:p>
+    <w:p/>
+    <w:p>
+      <w:r>
+        <w:t>Sayfayı daha çok wiki makalesi gibi tasarladım. Üst kısım bir Row ve iki Col (col-8 ve col-4) dan oluşuyor. Resim için alt kısım ve üst kısım oalrak, bir resim ve alt’tan olşmaktadır.</w:t>
+      </w:r>
+    </w:p>
+    <w:p>
+      <w:r>
+        <w:t>Sonra her diğer kısım için bir row olarak tanımlayarak, içinde bir yada birden fazla paragraf ekledim.</w:t>
+      </w:r>
+    </w:p>
+    <w:p>
+      <w:r>
+        <w:t>Ayrıca Arakaplan bayaz-noktalı resim ekledim.</w:t>
+      </w:r>
+    </w:p>
+    <w:p/>
+    <w:p/>
+    <w:p/>
+    <w:p/>
+    <w:p/>
+    <w:p/>
+    <w:p/>
+    <w:p/>
+    <w:p/>
+    <w:p/>
+    <w:p/>
+    <w:p/>
+    <w:p/>
+    <w:p/>
+    <w:p/>
+    <w:p/>
+    <w:p>
+      <w:pPr>
+        <w:rPr>
+          <w:b/>
+          <w:bCs/>
+        </w:rPr>
+      </w:pPr>
+      <w:r>
+        <w:rPr>
+          <w:b/>
+          <w:bCs/>
+        </w:rPr>
+        <w:lastRenderedPageBreak/>
+        <w:t>Özgeçmiş (CV)</w:t>
+      </w:r>
+    </w:p>
+    <w:p>
+      <w:pPr>
+        <w:rPr>
+          <w:b/>
+          <w:bCs/>
+        </w:rPr>
+      </w:pPr>
+      <w:r>
+        <w:rPr>
+          <w:b/>
+          <w:bCs/>
+          <w:noProof/>
+        </w:rPr>
+        <w:drawing>
+          <wp:inline distT="0" distB="0" distL="0" distR="0">
+            <wp:extent cx="5760720" cy="2891790"/>
+            <wp:effectExtent l="0" t="0" r="0" b="3810"/>
+            <wp:docPr id="5" name="Picture 5"/>
+            <wp:cNvGraphicFramePr>
+              <a:graphicFrameLocks xmlns:a="http://schemas.openxmlformats.org/drawingml/2006/main" noChangeAspect="1"/>
+            </wp:cNvGraphicFramePr>
+            <a:graphic xmlns:a="http://schemas.openxmlformats.org/drawingml/2006/main">
+              <a:graphicData uri="http://schemas.openxmlformats.org/drawingml/2006/picture">
+                <pic:pic xmlns:pic="http://schemas.openxmlformats.org/drawingml/2006/picture">
+                  <pic:nvPicPr>
+                    <pic:cNvPr id="5" name="CV.png"/>
+                    <pic:cNvPicPr/>
+                  </pic:nvPicPr>
+                  <pic:blipFill>
+                    <a:blip r:embed="rId15">
+                      <a:extLst>
+                        <a:ext uri="{28A0092B-C50C-407E-A947-70E740481C1C}">
+                          <a14:useLocalDpi xmlns:a14="http://schemas.microsoft.com/office/drawing/2010/main" val="0"/>
+                        </a:ext>
+                      </a:extLst>
+                    </a:blip>
+                    <a:stretch>
+                      <a:fillRect/>
+                    </a:stretch>
+                  </pic:blipFill>
+                  <pic:spPr>
+                    <a:xfrm>
+                      <a:off x="0" y="0"/>
+                      <a:ext cx="5760720" cy="2891790"/>
+                    </a:xfrm>
+                    <a:prstGeom prst="rect">
+                      <a:avLst/>
+                    </a:prstGeom>
+                  </pic:spPr>
+                </pic:pic>
+              </a:graphicData>
+            </a:graphic>
+          </wp:inline>
+        </w:drawing>
+      </w:r>
+    </w:p>
+    <w:p>
+      <w:pPr>
+        <w:rPr>
+          <w:b/>
+          <w:bCs/>
+        </w:rPr>
+      </w:pPr>
+    </w:p>
+    <w:p>
+      <w:r>
+        <w:rPr>
+          <w:b/>
+          <w:bCs/>
+        </w:rPr>
+        <w:t xml:space="preserve">Özgeçmiş </w:t>
+      </w:r>
+      <w:r>
+        <w:t>sayfası tasarımında</w:t>
+      </w:r>
+      <w:r>
+        <w:t>, daha çok table ve ul’lardan oluşuyor, Nav bar ve footer yanına, arkaplan bayaz noktalı resim olarak, HTML ve CSS teknolojilerden tamamen oluşan bir sayfadır.</w:t>
+      </w:r>
+    </w:p>
+    <w:p/>
+    <w:p/>
+    <w:p/>
+    <w:p/>
+    <w:p/>
+    <w:p/>
+    <w:p/>
+    <w:p/>
+    <w:p/>
+    <w:p/>
+    <w:p/>
+    <w:p/>
+    <w:p/>
+    <w:p/>
+    <w:p/>
+    <w:p/>
+    <w:p/>
+    <w:p>
+      <w:pPr>
+        <w:rPr>
+          <w:b/>
+          <w:bCs/>
+        </w:rPr>
+      </w:pPr>
+      <w:r>
+        <w:rPr>
+          <w:b/>
+          <w:bCs/>
+        </w:rPr>
+        <w:lastRenderedPageBreak/>
+        <w:t>İletişim Formu (Contact me) sayfası</w:t>
+      </w:r>
+    </w:p>
+    <w:p>
+      <w:pPr>
+        <w:rPr>
+          <w:b/>
+          <w:bCs/>
+        </w:rPr>
+      </w:pPr>
+      <w:r>
+        <w:rPr>
+          <w:b/>
+          <w:bCs/>
+          <w:noProof/>
+        </w:rPr>
+        <w:drawing>
+          <wp:inline distT="0" distB="0" distL="0" distR="0">
+            <wp:extent cx="5760720" cy="2943860"/>
+            <wp:effectExtent l="0" t="0" r="0" b="8890"/>
+            <wp:docPr id="6" name="Picture 6"/>
+            <wp:cNvGraphicFramePr>
+              <a:graphicFrameLocks xmlns:a="http://schemas.openxmlformats.org/drawingml/2006/main" noChangeAspect="1"/>
+            </wp:cNvGraphicFramePr>
+            <a:graphic xmlns:a="http://schemas.openxmlformats.org/drawingml/2006/main">
+              <a:graphicData uri="http://schemas.openxmlformats.org/drawingml/2006/picture">
+                <pic:pic xmlns:pic="http://schemas.openxmlformats.org/drawingml/2006/picture">
+                  <pic:nvPicPr>
+                    <pic:cNvPr id="6" name="Contact.png"/>
+                    <pic:cNvPicPr/>
+                  </pic:nvPicPr>
+                  <pic:blipFill>
+                    <a:blip r:embed="rId16">
+                      <a:extLst>
+                        <a:ext uri="{28A0092B-C50C-407E-A947-70E740481C1C}">
+                          <a14:useLocalDpi xmlns:a14="http://schemas.microsoft.com/office/drawing/2010/main" val="0"/>
+                        </a:ext>
+                      </a:extLst>
+                    </a:blip>
+                    <a:stretch>
+                      <a:fillRect/>
+                    </a:stretch>
+                  </pic:blipFill>
+                  <pic:spPr>
+                    <a:xfrm>
+                      <a:off x="0" y="0"/>
+                      <a:ext cx="5760720" cy="2943860"/>
+                    </a:xfrm>
+                    <a:prstGeom prst="rect">
+                      <a:avLst/>
+                    </a:prstGeom>
+                  </pic:spPr>
+                </pic:pic>
+              </a:graphicData>
+            </a:graphic>
+          </wp:inline>
+        </w:drawing>
+      </w:r>
+    </w:p>
+    <w:p>
+      <w:r>
+        <w:rPr>
+          <w:b/>
+          <w:bCs/>
+        </w:rPr>
+        <w:t xml:space="preserve">İletişim </w:t>
+      </w:r>
+      <w:r>
+        <w:t>formu tasarım</w:t>
+      </w:r>
+      <w:r>
+        <w:t>ı</w:t>
+      </w:r>
+      <w:r>
+        <w:t>nda table bileşenleri</w:t>
+      </w:r>
+      <w:r>
+        <w:t>,</w:t>
+      </w:r>
+      <w:r>
+        <w:t xml:space="preserve"> ve html’de input özelliği ve onun bileşenleri kullandım, tasarım yukardaki gibi yaptım.</w:t>
+      </w:r>
+    </w:p>
+    <w:p>
+      <w:pPr>
+        <w:rPr>
+          <w:bCs/>
+          <w:sz w:val="24"/>
+        </w:rPr>
+      </w:pPr>
+      <w:r>
+        <w:rPr>
+          <w:b/>
+          <w:bCs/>
+        </w:rPr>
+        <w:t>Ayrıca</w:t>
+      </w:r>
+      <w:r>
+        <w:t xml:space="preserve"> iletişim sayfada, </w:t>
+      </w:r>
+      <w:r>
+        <w:t xml:space="preserve">iletişim </w:t>
+      </w:r>
+      <w:r>
+        <w:rPr>
+          <w:sz w:val="24"/>
+        </w:rPr>
+        <w:t xml:space="preserve">formundaki gerekli </w:t>
+      </w:r>
+      <w:r>
+        <w:rPr>
+          <w:b/>
+          <w:sz w:val="24"/>
+        </w:rPr>
+        <w:t>kontrol işlemleri</w:t>
+      </w:r>
+      <w:r>
+        <w:rPr>
+          <w:b/>
+          <w:sz w:val="24"/>
+        </w:rPr>
+        <w:t xml:space="preserve"> </w:t>
+      </w:r>
+      <w:r>
+        <w:rPr>
+          <w:bCs/>
+          <w:sz w:val="24"/>
+        </w:rPr>
+        <w:t>javaScript kullanarak denetledim: Aşağıdaki resimde bir örne</w:t>
+      </w:r>
+      <w:r>
+        <w:rPr>
+          <w:bCs/>
+          <w:sz w:val="24"/>
+        </w:rPr>
+        <w:t>ğidir</w:t>
+      </w:r>
+      <w:r>
+        <w:rPr>
+          <w:bCs/>
+          <w:sz w:val="24"/>
+        </w:rPr>
+        <w:t>.</w:t>
+      </w:r>
+    </w:p>
+    <w:p>
+      <w:pPr>
+        <w:rPr>
+          <w:bCs/>
+        </w:rPr>
+      </w:pPr>
+      <w:r>
+        <w:rPr>
+          <w:bCs/>
+          <w:noProof/>
+        </w:rPr>
+        <w:drawing>
+          <wp:inline distT="0" distB="0" distL="0" distR="0">
+            <wp:extent cx="5760720" cy="3053715"/>
+            <wp:effectExtent l="0" t="0" r="0" b="0"/>
+            <wp:docPr id="7" name="Picture 7"/>
+            <wp:cNvGraphicFramePr>
+              <a:graphicFrameLocks xmlns:a="http://schemas.openxmlformats.org/drawingml/2006/main" noChangeAspect="1"/>
+            </wp:cNvGraphicFramePr>
+            <a:graphic xmlns:a="http://schemas.openxmlformats.org/drawingml/2006/main">
+              <a:graphicData uri="http://schemas.openxmlformats.org/drawingml/2006/picture">
+                <pic:pic xmlns:pic="http://schemas.openxmlformats.org/drawingml/2006/picture">
+                  <pic:nvPicPr>
+                    <pic:cNvPr id="7" name="Java Script contact form.png"/>
+                    <pic:cNvPicPr/>
+                  </pic:nvPicPr>
+                  <pic:blipFill>
+                    <a:blip r:embed="rId17">
+                      <a:extLst>
+                        <a:ext uri="{28A0092B-C50C-407E-A947-70E740481C1C}">
+                          <a14:useLocalDpi xmlns:a14="http://schemas.microsoft.com/office/drawing/2010/main" val="0"/>
+                        </a:ext>
+                      </a:extLst>
+                    </a:blip>
+                    <a:stretch>
+                      <a:fillRect/>
+                    </a:stretch>
+                  </pic:blipFill>
+                  <pic:spPr>
+                    <a:xfrm>
+                      <a:off x="0" y="0"/>
+                      <a:ext cx="5760720" cy="3053715"/>
+                    </a:xfrm>
+                    <a:prstGeom prst="rect">
+                      <a:avLst/>
+                    </a:prstGeom>
+                  </pic:spPr>
+                </pic:pic>
+              </a:graphicData>
+            </a:graphic>
+          </wp:inline>
+        </w:drawing>
+      </w:r>
+    </w:p>
+    <w:p>
+      <w:pPr>
+        <w:rPr>
+          <w:bCs/>
+        </w:rPr>
+      </w:pPr>
+    </w:p>
+    <w:p>
+      <w:pPr>
+        <w:rPr>
+          <w:bCs/>
+        </w:rPr>
+      </w:pPr>
+    </w:p>
+    <w:p>
+      <w:pPr>
+        <w:rPr>
+          <w:bCs/>
+        </w:rPr>
+      </w:pPr>
+      <w:r>
+        <w:rPr>
+          <w:bCs/>
+        </w:rPr>
+        <w:t xml:space="preserve">Ayrıca da, iletişim formundaki </w:t>
+      </w:r>
+      <w:r>
+        <w:rPr>
+          <w:bCs/>
+        </w:rPr>
+        <w:t>alanları</w:t>
+      </w:r>
+      <w:r>
+        <w:rPr>
+          <w:bCs/>
+        </w:rPr>
+        <w:t xml:space="preserve"> temizlemek için de java Scripti kullandım, ve temizlemeden önce, kullanıcıya uyarı mesaj vererek, ikinci bir onay istenir. Onay vermediği sürece, temizleme işlemi </w:t>
+      </w:r>
+      <w:r>
+        <w:rPr>
+          <w:b/>
+        </w:rPr>
+        <w:t>gerçekle</w:t>
+      </w:r>
+      <w:r>
+        <w:rPr>
+          <w:b/>
+        </w:rPr>
+        <w:t>n</w:t>
+      </w:r>
+      <w:r>
+        <w:rPr>
+          <w:b/>
+        </w:rPr>
+        <w:t>mez</w:t>
+      </w:r>
+    </w:p>
+    <w:p>
+      <w:pPr>
+        <w:rPr>
+          <w:bCs/>
+        </w:rPr>
+      </w:pPr>
+      <w:r>
+        <w:rPr>
+          <w:bCs/>
+          <w:noProof/>
+        </w:rPr>
+        <w:lastRenderedPageBreak/>
+        <w:drawing>
+          <wp:inline distT="0" distB="0" distL="0" distR="0">
+            <wp:extent cx="5760720" cy="2978785"/>
+            <wp:effectExtent l="0" t="0" r="0" b="0"/>
+            <wp:docPr id="8" name="Picture 8"/>
+            <wp:cNvGraphicFramePr>
+              <a:graphicFrameLocks xmlns:a="http://schemas.openxmlformats.org/drawingml/2006/main" noChangeAspect="1"/>
+            </wp:cNvGraphicFramePr>
+            <a:graphic xmlns:a="http://schemas.openxmlformats.org/drawingml/2006/main">
+              <a:graphicData uri="http://schemas.openxmlformats.org/drawingml/2006/picture">
+                <pic:pic xmlns:pic="http://schemas.openxmlformats.org/drawingml/2006/picture">
+                  <pic:nvPicPr>
+                    <pic:cNvPr id="8" name="Clean.png"/>
+                    <pic:cNvPicPr/>
+                  </pic:nvPicPr>
+                  <pic:blipFill>
+                    <a:blip r:embed="rId18">
+                      <a:extLst>
+                        <a:ext uri="{28A0092B-C50C-407E-A947-70E740481C1C}">
+                          <a14:useLocalDpi xmlns:a14="http://schemas.microsoft.com/office/drawing/2010/main" val="0"/>
+                        </a:ext>
+                      </a:extLst>
+                    </a:blip>
+                    <a:stretch>
+                      <a:fillRect/>
+                    </a:stretch>
+                  </pic:blipFill>
+                  <pic:spPr>
+                    <a:xfrm>
+                      <a:off x="0" y="0"/>
+                      <a:ext cx="5760720" cy="2978785"/>
+                    </a:xfrm>
+                    <a:prstGeom prst="rect">
+                      <a:avLst/>
+                    </a:prstGeom>
+                  </pic:spPr>
+                </pic:pic>
+              </a:graphicData>
+            </a:graphic>
+          </wp:inline>
+        </w:drawing>
+      </w:r>
+    </w:p>
+    <w:p>
+      <w:pPr>
+        <w:rPr>
+          <w:bCs/>
+        </w:rPr>
+      </w:pPr>
+    </w:p>
+    <w:p>
+      <w:pPr>
+        <w:rPr>
+          <w:bCs/>
+        </w:rPr>
+      </w:pPr>
+      <w:r>
+        <w:rPr>
+          <w:bCs/>
+        </w:rPr>
+        <w:t>Mail formatında mı?</w:t>
+      </w:r>
+      <w:r>
+        <w:rPr>
+          <w:bCs/>
+        </w:rPr>
+        <w:t xml:space="preserve"> Java script ile kontrol şlemi</w:t>
+      </w:r>
+    </w:p>
+    <w:p>
+      <w:pPr>
+        <w:rPr>
+          <w:bCs/>
+        </w:rPr>
+      </w:pPr>
+      <w:r>
+        <w:rPr>
+          <w:bCs/>
+          <w:noProof/>
+        </w:rPr>
+        <w:drawing>
+          <wp:inline distT="0" distB="0" distL="0" distR="0">
+            <wp:extent cx="5760720" cy="3017520"/>
+            <wp:effectExtent l="0" t="0" r="0" b="0"/>
+            <wp:docPr id="18" name="Picture 18" descr="A screenshot of a computer&#10;&#10;Description automatically generated"/>
+            <wp:cNvGraphicFramePr>
+              <a:graphicFrameLocks xmlns:a="http://schemas.openxmlformats.org/drawingml/2006/main" noChangeAspect="1"/>
+            </wp:cNvGraphicFramePr>
+            <a:graphic xmlns:a="http://schemas.openxmlformats.org/drawingml/2006/main">
+              <a:graphicData uri="http://schemas.openxmlformats.org/drawingml/2006/picture">
+                <pic:pic xmlns:pic="http://schemas.openxmlformats.org/drawingml/2006/picture">
+                  <pic:nvPicPr>
+                    <pic:cNvPr id="18" name="mail.png"/>
+                    <pic:cNvPicPr/>
+                  </pic:nvPicPr>
+                  <pic:blipFill>
+                    <a:blip r:embed="rId19">
+                      <a:extLst>
+                        <a:ext uri="{28A0092B-C50C-407E-A947-70E740481C1C}">
+                          <a14:useLocalDpi xmlns:a14="http://schemas.microsoft.com/office/drawing/2010/main" val="0"/>
+                        </a:ext>
+                      </a:extLst>
+                    </a:blip>
+                    <a:stretch>
+                      <a:fillRect/>
+                    </a:stretch>
+                  </pic:blipFill>
+                  <pic:spPr>
+                    <a:xfrm>
+                      <a:off x="0" y="0"/>
+                      <a:ext cx="5760720" cy="3017520"/>
+                    </a:xfrm>
+                    <a:prstGeom prst="rect">
+                      <a:avLst/>
+                    </a:prstGeom>
+                  </pic:spPr>
+                </pic:pic>
+              </a:graphicData>
+            </a:graphic>
+          </wp:inline>
+        </w:drawing>
+      </w:r>
+    </w:p>
+    <w:p>
+      <w:pPr>
+        <w:rPr>
+          <w:bCs/>
+        </w:rPr>
+      </w:pPr>
+    </w:p>
+    <w:p>
+      <w:pPr>
+        <w:rPr>
+          <w:bCs/>
+        </w:rPr>
+      </w:pPr>
+    </w:p>
+    <w:p>
+      <w:pPr>
+        <w:rPr>
+          <w:bCs/>
+        </w:rPr>
+      </w:pPr>
+    </w:p>
+    <w:p>
+      <w:pPr>
+        <w:rPr>
+          <w:bCs/>
+        </w:rPr>
+      </w:pPr>
+    </w:p>
+    <w:p>
+      <w:pPr>
+        <w:rPr>
+          <w:bCs/>
+        </w:rPr>
+      </w:pPr>
+    </w:p>
+    <w:p>
+      <w:pPr>
+        <w:rPr>
+          <w:b/>
+        </w:rPr>
+      </w:pPr>
+    </w:p>
+    <w:p>
+      <w:pPr>
+        <w:rPr>
+          <w:b/>
+        </w:rPr>
+      </w:pPr>
+    </w:p>
+    <w:p>
+      <w:pPr>
+        <w:rPr>
+          <w:bCs/>
+        </w:rPr>
+      </w:pPr>
+      <w:r>
+        <w:rPr>
+          <w:b/>
+        </w:rPr>
+        <w:lastRenderedPageBreak/>
+        <w:t>Submit botun</w:t>
+      </w:r>
+      <w:r>
+        <w:rPr>
+          <w:b/>
+        </w:rPr>
+        <w:t>un</w:t>
+      </w:r>
+      <w:r>
+        <w:rPr>
+          <w:b/>
+        </w:rPr>
+        <w:t xml:space="preserve">a </w:t>
+      </w:r>
+      <w:r>
+        <w:rPr>
+          <w:bCs/>
+        </w:rPr>
+        <w:t>tıklayınca da, formun içindeki veriler bir</w:t>
+      </w:r>
+      <w:r>
+        <w:rPr>
+          <w:b/>
+        </w:rPr>
+        <w:t xml:space="preserve"> </w:t>
+      </w:r>
+      <w:r>
+        <w:rPr>
+          <w:b/>
+        </w:rPr>
+        <w:t>login_</w:t>
+      </w:r>
+      <w:r>
+        <w:rPr>
+          <w:b/>
+        </w:rPr>
+        <w:t>process.php</w:t>
+      </w:r>
+      <w:r>
+        <w:rPr>
+          <w:bCs/>
+        </w:rPr>
+        <w:t xml:space="preserve"> sayfasına gonderek, formun içindeki bilgileri, o sayfa içinde</w:t>
+      </w:r>
+      <w:r>
+        <w:rPr>
+          <w:bCs/>
+        </w:rPr>
+        <w:t xml:space="preserve"> bir table ve özel tasarım şeklinde</w:t>
+      </w:r>
+      <w:r>
+        <w:rPr>
+          <w:bCs/>
+        </w:rPr>
+        <w:t xml:space="preserve"> gösterilir</w:t>
+      </w:r>
+      <w:r>
+        <w:rPr>
+          <w:bCs/>
+        </w:rPr>
+        <w:t>.</w:t>
+      </w:r>
+    </w:p>
+    <w:p>
+      <w:pPr>
+        <w:rPr>
+          <w:bCs/>
+        </w:rPr>
+      </w:pPr>
+      <w:r>
+        <w:rPr>
+          <w:bCs/>
+          <w:noProof/>
+        </w:rPr>
+        <w:drawing>
+          <wp:inline distT="0" distB="0" distL="0" distR="0">
+            <wp:extent cx="5760720" cy="2494280"/>
+            <wp:effectExtent l="0" t="0" r="0" b="1270"/>
+            <wp:docPr id="10" name="Picture 10"/>
+            <wp:cNvGraphicFramePr>
+              <a:graphicFrameLocks xmlns:a="http://schemas.openxmlformats.org/drawingml/2006/main" noChangeAspect="1"/>
+            </wp:cNvGraphicFramePr>
+            <a:graphic xmlns:a="http://schemas.openxmlformats.org/drawingml/2006/main">
+              <a:graphicData uri="http://schemas.openxmlformats.org/drawingml/2006/picture">
+                <pic:pic xmlns:pic="http://schemas.openxmlformats.org/drawingml/2006/picture">
+                  <pic:nvPicPr>
+                    <pic:cNvPr id="10" name="form data.png"/>
+                    <pic:cNvPicPr/>
+                  </pic:nvPicPr>
+                  <pic:blipFill>
+                    <a:blip r:embed="rId20">
+                      <a:extLst>
+                        <a:ext uri="{28A0092B-C50C-407E-A947-70E740481C1C}">
+                          <a14:useLocalDpi xmlns:a14="http://schemas.microsoft.com/office/drawing/2010/main" val="0"/>
+                        </a:ext>
+                      </a:extLst>
+                    </a:blip>
+                    <a:stretch>
+                      <a:fillRect/>
+                    </a:stretch>
+                  </pic:blipFill>
+                  <pic:spPr>
+                    <a:xfrm>
+                      <a:off x="0" y="0"/>
+                      <a:ext cx="5760720" cy="2494280"/>
+                    </a:xfrm>
+                    <a:prstGeom prst="rect">
+                      <a:avLst/>
+                    </a:prstGeom>
+                  </pic:spPr>
+                </pic:pic>
+              </a:graphicData>
+            </a:graphic>
+          </wp:inline>
+        </w:drawing>
+      </w:r>
+    </w:p>
+    <w:p>
+      <w:pPr>
+        <w:rPr>
+          <w:bCs/>
+        </w:rPr>
+      </w:pPr>
+    </w:p>
+    <w:p>
+      <w:pPr>
+        <w:rPr>
+          <w:bCs/>
+        </w:rPr>
+      </w:pPr>
+    </w:p>
+    <w:p>
+      <w:pPr>
+        <w:rPr>
+          <w:bCs/>
+        </w:rPr>
+      </w:pPr>
+    </w:p>
+    <w:p>
+      <w:pPr>
+        <w:rPr>
+          <w:bCs/>
+        </w:rPr>
+      </w:pPr>
+    </w:p>
+    <w:p>
+      <w:pPr>
+        <w:rPr>
+          <w:bCs/>
+        </w:rPr>
+      </w:pPr>
+    </w:p>
+    <w:p>
+      <w:pPr>
+        <w:rPr>
+          <w:bCs/>
+        </w:rPr>
+      </w:pPr>
+    </w:p>
+    <w:p>
+      <w:pPr>
+        <w:rPr>
+          <w:bCs/>
+        </w:rPr>
+      </w:pPr>
+    </w:p>
+    <w:p>
+      <w:pPr>
+        <w:rPr>
+          <w:bCs/>
+        </w:rPr>
+      </w:pPr>
+    </w:p>
+    <w:p>
+      <w:pPr>
+        <w:rPr>
+          <w:bCs/>
+        </w:rPr>
+      </w:pPr>
+    </w:p>
+    <w:p>
+      <w:pPr>
+        <w:rPr>
+          <w:bCs/>
+        </w:rPr>
+      </w:pPr>
+    </w:p>
+    <w:p>
+      <w:pPr>
+        <w:rPr>
+          <w:bCs/>
+        </w:rPr>
+      </w:pPr>
+    </w:p>
+    <w:p>
+      <w:pPr>
+        <w:rPr>
+          <w:bCs/>
+        </w:rPr>
+      </w:pPr>
+    </w:p>
+    <w:p>
+      <w:pPr>
+        <w:rPr>
+          <w:bCs/>
+        </w:rPr>
+      </w:pPr>
+    </w:p>
+    <w:p>
+      <w:pPr>
+        <w:rPr>
+          <w:bCs/>
+        </w:rPr>
+      </w:pPr>
+    </w:p>
+    <w:p>
+      <w:pPr>
+        <w:rPr>
+          <w:bCs/>
+        </w:rPr>
+      </w:pPr>
+    </w:p>
+    <w:p>
+      <w:pPr>
+        <w:rPr>
+          <w:bCs/>
+        </w:rPr>
+      </w:pPr>
+    </w:p>
+    <w:p>
+      <w:pPr>
+        <w:rPr>
+          <w:bCs/>
+        </w:rPr>
+      </w:pPr>
+    </w:p>
+    <w:p>
+      <w:pPr>
+        <w:rPr>
+          <w:bCs/>
+        </w:rPr>
+      </w:pPr>
+    </w:p>
+    <w:p>
+      <w:pPr>
+        <w:rPr>
+          <w:b/>
+        </w:rPr>
+      </w:pPr>
+    </w:p>
+    <w:p>
+      <w:pPr>
+        <w:rPr>
+          <w:b/>
+        </w:rPr>
+      </w:pPr>
+    </w:p>
+    <w:p>
+      <w:pPr>
+        <w:rPr>
+          <w:b/>
+        </w:rPr>
+      </w:pPr>
+      <w:bookmarkStart w:id="0" w:name="_GoBack"/>
+      <w:bookmarkEnd w:id="0"/>
+      <w:r>
+        <w:rPr>
+          <w:b/>
+        </w:rPr>
+        <w:lastRenderedPageBreak/>
+        <w:t>Login Sayfası</w:t>
+      </w:r>
+    </w:p>
+    <w:p>
+      <w:pPr>
+        <w:rPr>
+          <w:b/>
+        </w:rPr>
+      </w:pPr>
+      <w:r>
+        <w:rPr>
+          <w:b/>
+        </w:rPr>
+        <w:t>Login.php</w:t>
+      </w:r>
+    </w:p>
+    <w:p>
+      <w:pPr>
+        <w:rPr>
+          <w:bCs/>
+        </w:rPr>
+      </w:pPr>
+      <w:r>
+        <w:rPr>
+          <w:bCs/>
+          <w:noProof/>
+        </w:rPr>
+        <w:drawing>
+          <wp:inline distT="0" distB="0" distL="0" distR="0">
+            <wp:extent cx="5760720" cy="2536190"/>
+            <wp:effectExtent l="0" t="0" r="0" b="0"/>
+            <wp:docPr id="11" name="Picture 11"/>
+            <wp:cNvGraphicFramePr>
+              <a:graphicFrameLocks xmlns:a="http://schemas.openxmlformats.org/drawingml/2006/main" noChangeAspect="1"/>
+            </wp:cNvGraphicFramePr>
+            <a:graphic xmlns:a="http://schemas.openxmlformats.org/drawingml/2006/main">
+              <a:graphicData uri="http://schemas.openxmlformats.org/drawingml/2006/picture">
+                <pic:pic xmlns:pic="http://schemas.openxmlformats.org/drawingml/2006/picture">
+                  <pic:nvPicPr>
+                    <pic:cNvPr id="11" name="login.png"/>
+                    <pic:cNvPicPr/>
+                  </pic:nvPicPr>
+                  <pic:blipFill>
+                    <a:blip r:embed="rId21">
+                      <a:extLst>
+                        <a:ext uri="{28A0092B-C50C-407E-A947-70E740481C1C}">
+                          <a14:useLocalDpi xmlns:a14="http://schemas.microsoft.com/office/drawing/2010/main" val="0"/>
+                        </a:ext>
+                      </a:extLst>
+                    </a:blip>
+                    <a:stretch>
+                      <a:fillRect/>
+                    </a:stretch>
+                  </pic:blipFill>
+                  <pic:spPr>
+                    <a:xfrm>
+                      <a:off x="0" y="0"/>
+                      <a:ext cx="5760720" cy="2536190"/>
+                    </a:xfrm>
+                    <a:prstGeom prst="rect">
+                      <a:avLst/>
+                    </a:prstGeom>
+                  </pic:spPr>
+                </pic:pic>
+              </a:graphicData>
+            </a:graphic>
+          </wp:inline>
+        </w:drawing>
+      </w:r>
+    </w:p>
+    <w:p>
+      <w:pPr>
+        <w:rPr>
+          <w:bCs/>
+        </w:rPr>
+      </w:pPr>
+      <w:r>
+        <w:rPr>
+          <w:bCs/>
+        </w:rPr>
+        <w:t xml:space="preserve">Login işlemi, ödev dokümaninde gibi istenindiği gibi yapıldı. Login bilgileri </w:t>
+      </w:r>
+      <w:r>
+        <w:rPr>
+          <w:bCs/>
+        </w:rPr>
+        <w:t>kontrol edildiketen sonra:</w:t>
+      </w:r>
+    </w:p>
+    <w:p>
+      <w:pPr>
+        <w:pStyle w:val="ListParagraph"/>
+        <w:numPr>
+          <w:ilvl w:val="0"/>
+          <w:numId w:val="3"/>
+        </w:numPr>
+        <w:rPr>
+          <w:bCs/>
+        </w:rPr>
+      </w:pPr>
+      <w:r>
+        <w:rPr>
+          <w:bCs/>
+        </w:rPr>
+        <w:t>Başarı login ise:</w:t>
+      </w:r>
+    </w:p>
+    <w:p>
+      <w:pPr>
+        <w:rPr>
+          <w:bCs/>
+        </w:rPr>
+      </w:pPr>
+      <w:r>
+        <w:rPr>
+          <w:bCs/>
+          <w:noProof/>
+        </w:rPr>
+        <w:drawing>
+          <wp:inline distT="0" distB="0" distL="0" distR="0">
+            <wp:extent cx="5760720" cy="528955"/>
+            <wp:effectExtent l="0" t="0" r="0" b="4445"/>
+            <wp:docPr id="12" name="Picture 12"/>
+            <wp:cNvGraphicFramePr>
+              <a:graphicFrameLocks xmlns:a="http://schemas.openxmlformats.org/drawingml/2006/main" noChangeAspect="1"/>
+            </wp:cNvGraphicFramePr>
+            <a:graphic xmlns:a="http://schemas.openxmlformats.org/drawingml/2006/main">
+              <a:graphicData uri="http://schemas.openxmlformats.org/drawingml/2006/picture">
+                <pic:pic xmlns:pic="http://schemas.openxmlformats.org/drawingml/2006/picture">
+                  <pic:nvPicPr>
+                    <pic:cNvPr id="12" name="login ok.png"/>
+                    <pic:cNvPicPr/>
+                  </pic:nvPicPr>
+                  <pic:blipFill>
+                    <a:blip r:embed="rId22">
+                      <a:extLst>
+                        <a:ext uri="{28A0092B-C50C-407E-A947-70E740481C1C}">
+                          <a14:useLocalDpi xmlns:a14="http://schemas.microsoft.com/office/drawing/2010/main" val="0"/>
+                        </a:ext>
+                      </a:extLst>
+                    </a:blip>
+                    <a:stretch>
+                      <a:fillRect/>
+                    </a:stretch>
+                  </pic:blipFill>
+                  <pic:spPr>
+                    <a:xfrm>
+                      <a:off x="0" y="0"/>
+                      <a:ext cx="5760720" cy="528955"/>
+                    </a:xfrm>
+                    <a:prstGeom prst="rect">
+                      <a:avLst/>
+                    </a:prstGeom>
+                  </pic:spPr>
+                </pic:pic>
+              </a:graphicData>
+            </a:graphic>
+          </wp:inline>
+        </w:drawing>
+      </w:r>
+    </w:p>
+    <w:p>
+      <w:pPr>
+        <w:pStyle w:val="ListParagraph"/>
+        <w:numPr>
+          <w:ilvl w:val="0"/>
+          <w:numId w:val="3"/>
+        </w:numPr>
+        <w:rPr>
+          <w:bCs/>
+        </w:rPr>
+      </w:pPr>
+      <w:r>
+        <w:rPr>
+          <w:bCs/>
+        </w:rPr>
+        <w:t>Başarısiz login ise:</w:t>
+      </w:r>
+    </w:p>
+    <w:p>
+      <w:pPr>
+        <w:pStyle w:val="ListParagraph"/>
+        <w:numPr>
+          <w:ilvl w:val="1"/>
+          <w:numId w:val="3"/>
+        </w:numPr>
+        <w:rPr>
+          <w:bCs/>
+        </w:rPr>
+      </w:pPr>
+      <w:r>
+        <w:rPr>
+          <w:bCs/>
+        </w:rPr>
+        <w:t>Başarısizlik sebebi:</w:t>
+      </w:r>
+    </w:p>
+    <w:p>
+      <w:pPr>
+        <w:pStyle w:val="ListParagraph"/>
+        <w:numPr>
+          <w:ilvl w:val="2"/>
+          <w:numId w:val="3"/>
+        </w:numPr>
+        <w:rPr>
+          <w:bCs/>
+        </w:rPr>
+      </w:pPr>
+      <w:r>
+        <w:rPr>
+          <w:bCs/>
+        </w:rPr>
+        <w:t>Boş alan mı?</w:t>
+      </w:r>
+    </w:p>
+    <w:p>
+      <w:pPr>
+        <w:rPr>
+          <w:bCs/>
+        </w:rPr>
+      </w:pPr>
+      <w:r>
+        <w:rPr>
+          <w:bCs/>
+        </w:rPr>
+        <w:t>Boş bırakılırsa, aslında bunu ilk önce HTML ile kontrol etmesi daha mantkıl bana geldi ama belki istenilen tam olarak tam anlayamamış olabilirim, PHP ile kontrol işlemi yapmışım.</w:t>
+      </w:r>
+      <w:r>
+        <w:rPr>
+          <w:bCs/>
+        </w:rPr>
+        <w:t xml:space="preserve"> </w:t>
+      </w:r>
+      <w:r>
+        <w:rPr>
+          <w:bCs/>
+        </w:rPr>
+        <w:t>php ile GET işlemi yaparak, başarısız</w:t>
+      </w:r>
+      <w:r>
+        <w:rPr>
+          <w:bCs/>
+        </w:rPr>
+        <w:t>lığı</w:t>
+      </w:r>
+      <w:r>
+        <w:rPr>
+          <w:bCs/>
+        </w:rPr>
+        <w:t xml:space="preserve"> oluşturan sebe</w:t>
+      </w:r>
+      <w:r>
+        <w:rPr>
+          <w:bCs/>
+        </w:rPr>
+        <w:t>bi</w:t>
+      </w:r>
+      <w:r>
+        <w:rPr>
+          <w:bCs/>
+        </w:rPr>
+        <w:t xml:space="preserve"> alabiliyorum.</w:t>
+      </w:r>
+    </w:p>
+    <w:p>
+      <w:pPr>
+        <w:rPr>
+          <w:bCs/>
+        </w:rPr>
+      </w:pPr>
+      <w:r>
+        <w:rPr>
+          <w:bCs/>
+          <w:noProof/>
+        </w:rPr>
+        <w:drawing>
+          <wp:inline distT="0" distB="0" distL="0" distR="0">
+            <wp:extent cx="5760720" cy="3130550"/>
+            <wp:effectExtent l="0" t="0" r="0" b="0"/>
+            <wp:docPr id="13" name="Picture 13"/>
+            <wp:cNvGraphicFramePr>
+              <a:graphicFrameLocks xmlns:a="http://schemas.openxmlformats.org/drawingml/2006/main" noChangeAspect="1"/>
+            </wp:cNvGraphicFramePr>
+            <a:graphic xmlns:a="http://schemas.openxmlformats.org/drawingml/2006/main">
+              <a:graphicData uri="http://schemas.openxmlformats.org/drawingml/2006/picture">
+                <pic:pic xmlns:pic="http://schemas.openxmlformats.org/drawingml/2006/picture">
+                  <pic:nvPicPr>
+                    <pic:cNvPr id="13" name="blank login.png"/>
+                    <pic:cNvPicPr/>
+                  </pic:nvPicPr>
+                  <pic:blipFill>
+                    <a:blip r:embed="rId23">
+                      <a:extLst>
+                        <a:ext uri="{28A0092B-C50C-407E-A947-70E740481C1C}">
+                          <a14:useLocalDpi xmlns:a14="http://schemas.microsoft.com/office/drawing/2010/main" val="0"/>
+                        </a:ext>
+                      </a:extLst>
+                    </a:blip>
+                    <a:stretch>
+                      <a:fillRect/>
+                    </a:stretch>
+                  </pic:blipFill>
+                  <pic:spPr>
+                    <a:xfrm>
+                      <a:off x="0" y="0"/>
+                      <a:ext cx="5760720" cy="3130550"/>
+                    </a:xfrm>
+                    <a:prstGeom prst="rect">
+                      <a:avLst/>
+                    </a:prstGeom>
+                  </pic:spPr>
+                </pic:pic>
+              </a:graphicData>
+            </a:graphic>
+          </wp:inline>
+        </w:drawing>
+      </w:r>
+    </w:p>
+    <w:p>
+      <w:pPr>
+        <w:pStyle w:val="ListParagraph"/>
+        <w:numPr>
+          <w:ilvl w:val="2"/>
+          <w:numId w:val="3"/>
+        </w:numPr>
+        <w:rPr>
+          <w:bCs/>
+        </w:rPr>
+      </w:pPr>
+      <w:r>
+        <w:rPr>
+          <w:bCs/>
+        </w:rPr>
+        <w:lastRenderedPageBreak/>
+        <w:t>Yanlış kullanıcı yada şifre mi?</w:t>
+      </w:r>
+    </w:p>
+    <w:p>
+      <w:pPr>
+        <w:rPr>
+          <w:bCs/>
+        </w:rPr>
+      </w:pPr>
+      <w:r>
+        <w:rPr>
+          <w:bCs/>
+        </w:rPr>
+        <w:t xml:space="preserve">Kontrol işelminin sonucu yanlış şifre yada kullanıcı ismi sayısından ise, aynı şekilde </w:t>
+      </w:r>
+      <w:r>
+        <w:rPr>
+          <w:bCs/>
+        </w:rPr>
+        <w:t>php ile GET işlemi yaparak, başarısız</w:t>
+      </w:r>
+      <w:r>
+        <w:rPr>
+          <w:bCs/>
+        </w:rPr>
+        <w:t>lığı</w:t>
+      </w:r>
+      <w:r>
+        <w:rPr>
+          <w:bCs/>
+        </w:rPr>
+        <w:t xml:space="preserve"> oluşturan sebe</w:t>
+      </w:r>
+      <w:r>
+        <w:rPr>
+          <w:bCs/>
+        </w:rPr>
+        <w:t>bi</w:t>
+      </w:r>
+      <w:r>
+        <w:rPr>
+          <w:bCs/>
+        </w:rPr>
+        <w:t xml:space="preserve"> alabiliyorum.</w:t>
+      </w:r>
+    </w:p>
+    <w:p>
+      <w:pPr>
+        <w:rPr>
+          <w:bCs/>
+        </w:rPr>
+      </w:pPr>
+      <w:r>
+        <w:rPr>
+          <w:bCs/>
+          <w:noProof/>
+        </w:rPr>
+        <w:drawing>
+          <wp:inline distT="0" distB="0" distL="0" distR="0">
+            <wp:extent cx="5760720" cy="3009265"/>
+            <wp:effectExtent l="0" t="0" r="0" b="635"/>
+            <wp:docPr id="14" name="Picture 14"/>
+            <wp:cNvGraphicFramePr>
+              <a:graphicFrameLocks xmlns:a="http://schemas.openxmlformats.org/drawingml/2006/main" noChangeAspect="1"/>
+            </wp:cNvGraphicFramePr>
+            <a:graphic xmlns:a="http://schemas.openxmlformats.org/drawingml/2006/main">
+              <a:graphicData uri="http://schemas.openxmlformats.org/drawingml/2006/picture">
+                <pic:pic xmlns:pic="http://schemas.openxmlformats.org/drawingml/2006/picture">
+                  <pic:nvPicPr>
+                    <pic:cNvPr id="14" name="user failed login.png"/>
+                    <pic:cNvPicPr/>
+                  </pic:nvPicPr>
+                  <pic:blipFill>
+                    <a:blip r:embed="rId24">
+                      <a:extLst>
+                        <a:ext uri="{28A0092B-C50C-407E-A947-70E740481C1C}">
+                          <a14:useLocalDpi xmlns:a14="http://schemas.microsoft.com/office/drawing/2010/main" val="0"/>
+                        </a:ext>
+                      </a:extLst>
+                    </a:blip>
+                    <a:stretch>
+                      <a:fillRect/>
+                    </a:stretch>
+                  </pic:blipFill>
+                  <pic:spPr>
+                    <a:xfrm>
+                      <a:off x="0" y="0"/>
+                      <a:ext cx="5760720" cy="3009265"/>
+                    </a:xfrm>
+                    <a:prstGeom prst="rect">
+                      <a:avLst/>
+                    </a:prstGeom>
+                  </pic:spPr>
+                </pic:pic>
+              </a:graphicData>
+            </a:graphic>
+          </wp:inline>
+        </w:drawing>
+      </w:r>
+    </w:p>
+    <w:p>
+      <w:pPr>
+        <w:pBdr>
+          <w:bottom w:val="dotted" w:sz="24" w:space="1" w:color="auto"/>
+        </w:pBdr>
+        <w:rPr>
+          <w:bCs/>
+        </w:rPr>
+      </w:pPr>
+    </w:p>
+    <w:p>
+      <w:pPr>
+        <w:rPr>
+          <w:bCs/>
+        </w:rPr>
+      </w:pPr>
+    </w:p>
+    <w:p>
+      <w:pPr>
+        <w:rPr>
+          <w:b/>
+        </w:rPr>
+      </w:pPr>
+      <w:r>
+        <w:rPr>
+          <w:b/>
+        </w:rPr>
+        <w:t>İçerik sayfalardan bir:</w:t>
+      </w:r>
+    </w:p>
+    <w:p>
+      <w:pPr>
+        <w:rPr>
+          <w:bCs/>
+        </w:rPr>
+      </w:pPr>
+      <w:r>
+        <w:rPr>
+          <w:bCs/>
+          <w:noProof/>
+        </w:rPr>
+        <w:drawing>
+          <wp:inline distT="0" distB="0" distL="0" distR="0">
+            <wp:extent cx="5760720" cy="2801620"/>
+            <wp:effectExtent l="0" t="0" r="0" b="0"/>
+            <wp:docPr id="15" name="Picture 15"/>
+            <wp:cNvGraphicFramePr>
+              <a:graphicFrameLocks xmlns:a="http://schemas.openxmlformats.org/drawingml/2006/main" noChangeAspect="1"/>
+            </wp:cNvGraphicFramePr>
+            <a:graphic xmlns:a="http://schemas.openxmlformats.org/drawingml/2006/main">
+              <a:graphicData uri="http://schemas.openxmlformats.org/drawingml/2006/picture">
+                <pic:pic xmlns:pic="http://schemas.openxmlformats.org/drawingml/2006/picture">
+                  <pic:nvPicPr>
+                    <pic:cNvPr id="15" name="Article.png"/>
+                    <pic:cNvPicPr/>
+                  </pic:nvPicPr>
+                  <pic:blipFill>
+                    <a:blip r:embed="rId25">
+                      <a:extLst>
+                        <a:ext uri="{28A0092B-C50C-407E-A947-70E740481C1C}">
+                          <a14:useLocalDpi xmlns:a14="http://schemas.microsoft.com/office/drawing/2010/main" val="0"/>
+                        </a:ext>
+                      </a:extLst>
+                    </a:blip>
+                    <a:stretch>
+                      <a:fillRect/>
+                    </a:stretch>
+                  </pic:blipFill>
+                  <pic:spPr>
+                    <a:xfrm>
+                      <a:off x="0" y="0"/>
+                      <a:ext cx="5760720" cy="2801620"/>
+                    </a:xfrm>
+                    <a:prstGeom prst="rect">
+                      <a:avLst/>
+                    </a:prstGeom>
+                  </pic:spPr>
+                </pic:pic>
+              </a:graphicData>
+            </a:graphic>
+          </wp:inline>
+        </w:drawing>
+      </w:r>
+    </w:p>
+    <w:p>
+      <w:pPr>
+        <w:rPr>
+          <w:bCs/>
+        </w:rPr>
+      </w:pPr>
+    </w:p>
+    <w:p>
+      <w:pPr>
+        <w:rPr>
+          <w:bCs/>
+        </w:rPr>
+      </w:pPr>
+    </w:p>
+    <w:p>
+      <w:pPr>
+        <w:rPr>
+          <w:bCs/>
+        </w:rPr>
+      </w:pPr>
+    </w:p>
     <w:sectPr>
       <w:pgSz w:w="11906" w:h="16838"/>
       <w:pgMar w:top="1417" w:right="1417" w:bottom="1417" w:left="1417" w:header="708" w:footer="708" w:gutter="0"/>
@@ -768,6 +2884,92 @@
 <file path=word/numbering.xml><?xml version="1.0" encoding="utf-8"?>
 <w:numbering xmlns:wpc="http://schemas.microsoft.com/office/word/2010/wordprocessingCanvas" xmlns:cx="http://schemas.microsoft.com/office/drawing/2014/chartex" xmlns:cx1="http://schemas.microsoft.com/office/drawing/2015/9/8/chartex" xmlns:cx2="http://schemas.microsoft.com/office/drawing/2015/10/21/chartex" xmlns:cx3="http://schemas.microsoft.com/office/drawing/2016/5/9/chartex" xmlns:cx4="http://schemas.microsoft.com/office/drawing/2016/5/10/chartex" xmlns:cx5="http://schemas.microsoft.com/office/drawing/2016/5/11/chartex" xmlns:cx6="http://schemas.microsoft.com/office/drawing/2016/5/12/chartex" xmlns:cx7="http://schemas.microsoft.com/office/drawing/2016/5/13/chartex" xmlns:cx8="http://schemas.microsoft.com/office/drawing/2016/5/14/chartex" xmlns:mc="http://schemas.openxmlformats.org/markup-compatibility/2006" xmlns:aink="http://schemas.microsoft.com/office/drawing/2016/ink" xmlns:am3d="http://schemas.microsoft.com/office/drawing/2017/model3d" xmlns:o="urn:schemas-microsoft-com:office:office" xmlns:r="http://schemas.openxmlformats.org/officeDocument/2006/relationships" xmlns:m="http://schemas.openxmlformats.org/officeDocument/2006/math" xmlns:v="urn:schemas-microsoft-com:vml" xmlns:wp14="http://schemas.microsoft.com/office/word/2010/wordprocessingDrawing" xmlns:wp="http://schemas.openxmlformats.org/drawingml/2006/wordprocessingDrawing" xmlns:w10="urn:schemas-microsoft-com:office:word" xmlns:w="http://schemas.openxmlformats.org/wordprocessingml/2006/main" xmlns:w14="http://schemas.microsoft.com/office/word/2010/wordml" xmlns:w15="http://schemas.microsoft.com/office/word/2012/wordml" xmlns:w16cid="http://schemas.microsoft.com/office/word/2016/wordml/cid" xmlns:w16se="http://schemas.microsoft.com/office/word/2015/wordml/symex" xmlns:wpg="http://schemas.microsoft.com/office/word/2010/wordprocessingGroup" xmlns:wpi="http://schemas.microsoft.com/office/word/2010/wordprocessingInk" xmlns:wne="http://schemas.microsoft.com/office/word/2006/wordml" xmlns:wps="http://schemas.microsoft.com/office/word/2010/wordprocessingShape" mc:Ignorable="w14 w15 w16se w16cid wp14">
   <w:abstractNum w:abstractNumId="0" w15:restartNumberingAfterBreak="0">
+    <w:nsid w:val="164A4FCA"/>
+    <w:multiLevelType w:val="hybridMultilevel"/>
+    <w:tmpl w:val="A280AEF8"/>
+    <w:lvl w:ilvl="0" w:tplc="041F000F">
+      <w:start w:val="1"/>
+      <w:numFmt w:val="decimal"/>
+      <w:lvlText w:val="%1."/>
+      <w:lvlJc w:val="left"/>
+      <w:pPr>
+        <w:ind w:left="720" w:hanging="360"/>
+      </w:pPr>
+    </w:lvl>
+    <w:lvl w:ilvl="1" w:tplc="041F0019">
+      <w:start w:val="1"/>
+      <w:numFmt w:val="lowerLetter"/>
+      <w:lvlText w:val="%2."/>
+      <w:lvlJc w:val="left"/>
+      <w:pPr>
+        <w:ind w:left="1440" w:hanging="360"/>
+      </w:pPr>
+    </w:lvl>
+    <w:lvl w:ilvl="2" w:tplc="041F001B">
+      <w:start w:val="1"/>
+      <w:numFmt w:val="lowerRoman"/>
+      <w:lvlText w:val="%3."/>
+      <w:lvlJc w:val="right"/>
+      <w:pPr>
+        <w:ind w:left="2160" w:hanging="180"/>
+      </w:pPr>
+    </w:lvl>
+    <w:lvl w:ilvl="3" w:tplc="041F000F" w:tentative="1">
+      <w:start w:val="1"/>
+      <w:numFmt w:val="decimal"/>
+      <w:lvlText w:val="%4."/>
+      <w:lvlJc w:val="left"/>
+      <w:pPr>
+        <w:ind w:left="2880" w:hanging="360"/>
+      </w:pPr>
+    </w:lvl>
+    <w:lvl w:ilvl="4" w:tplc="041F0019" w:tentative="1">
+      <w:start w:val="1"/>
+      <w:numFmt w:val="lowerLetter"/>
+      <w:lvlText w:val="%5."/>
+      <w:lvlJc w:val="left"/>
+      <w:pPr>
+        <w:ind w:left="3600" w:hanging="360"/>
+      </w:pPr>
+    </w:lvl>
+    <w:lvl w:ilvl="5" w:tplc="041F001B" w:tentative="1">
+      <w:start w:val="1"/>
+      <w:numFmt w:val="lowerRoman"/>
+      <w:lvlText w:val="%6."/>
+      <w:lvlJc w:val="right"/>
+      <w:pPr>
+        <w:ind w:left="4320" w:hanging="180"/>
+      </w:pPr>
+    </w:lvl>
+    <w:lvl w:ilvl="6" w:tplc="041F000F" w:tentative="1">
+      <w:start w:val="1"/>
+      <w:numFmt w:val="decimal"/>
+      <w:lvlText w:val="%7."/>
+      <w:lvlJc w:val="left"/>
+      <w:pPr>
+        <w:ind w:left="5040" w:hanging="360"/>
+      </w:pPr>
+    </w:lvl>
+    <w:lvl w:ilvl="7" w:tplc="041F0019" w:tentative="1">
+      <w:start w:val="1"/>
+      <w:numFmt w:val="lowerLetter"/>
+      <w:lvlText w:val="%8."/>
+      <w:lvlJc w:val="left"/>
+      <w:pPr>
+        <w:ind w:left="5760" w:hanging="360"/>
+      </w:pPr>
+    </w:lvl>
+    <w:lvl w:ilvl="8" w:tplc="041F001B" w:tentative="1">
+      <w:start w:val="1"/>
+      <w:numFmt w:val="lowerRoman"/>
+      <w:lvlText w:val="%9."/>
+      <w:lvlJc w:val="right"/>
+      <w:pPr>
+        <w:ind w:left="6480" w:hanging="180"/>
+      </w:pPr>
+    </w:lvl>
+  </w:abstractNum>
+  <w:abstractNum w:abstractNumId="1" w15:restartNumberingAfterBreak="0">
     <w:nsid w:val="205B0AC9"/>
     <w:multiLevelType w:val="hybridMultilevel"/>
     <w:tmpl w:val="E4A08CAC"/>
@@ -880,7 +3082,7 @@
       </w:rPr>
     </w:lvl>
   </w:abstractNum>
-  <w:abstractNum w:abstractNumId="1" w15:restartNumberingAfterBreak="0">
+  <w:abstractNum w:abstractNumId="2" w15:restartNumberingAfterBreak="0">
     <w:nsid w:val="58AE4A3F"/>
     <w:multiLevelType w:val="hybridMultilevel"/>
     <w:tmpl w:val="40F44794"/>
@@ -994,9 +3196,12 @@
     </w:lvl>
   </w:abstractNum>
   <w:num w:numId="1">
+    <w:abstractNumId w:val="2"/>
+  </w:num>
+  <w:num w:numId="2">
     <w:abstractNumId w:val="1"/>
   </w:num>
-  <w:num w:numId="2">
+  <w:num w:numId="3">
     <w:abstractNumId w:val="0"/>
   </w:num>
 </w:numbering>
@@ -1019,7 +3224,7 @@
       </w:pPr>
     </w:pPrDefault>
   </w:docDefaults>
-  <w:latentStyles w:defLockedState="0" w:defUIPriority="99" w:defSemiHidden="0" w:defUnhideWhenUsed="0" w:defQFormat="0" w:count="376">
+  <w:latentStyles w:defLockedState="0" w:defUIPriority="99" w:defSemiHidden="0" w:defUnhideWhenUsed="0" w:defQFormat="0" w:count="377">
     <w:lsdException w:name="Normal" w:uiPriority="0" w:qFormat="1"/>
     <w:lsdException w:name="heading 1" w:uiPriority="9" w:qFormat="1"/>
     <w:lsdException w:name="heading 2" w:semiHidden="1" w:uiPriority="9" w:unhideWhenUsed="1" w:qFormat="1"/>
@@ -1125,7 +3330,6 @@
     <w:lsdException w:name="HTML Sample" w:semiHidden="1" w:unhideWhenUsed="1"/>
     <w:lsdException w:name="HTML Typewriter" w:semiHidden="1" w:unhideWhenUsed="1"/>
     <w:lsdException w:name="HTML Variable" w:semiHidden="1" w:unhideWhenUsed="1"/>
-    <w:lsdException w:name="Normal Table" w:semiHidden="1" w:unhideWhenUsed="1"/>
     <w:lsdException w:name="annotation subject" w:semiHidden="1" w:unhideWhenUsed="1"/>
     <w:lsdException w:name="No List" w:semiHidden="1" w:unhideWhenUsed="1"/>
     <w:lsdException w:name="Outline List 1" w:semiHidden="1" w:unhideWhenUsed="1"/>
@@ -1172,10 +3376,8 @@
     <w:lsdException w:name="Table Subtle 2" w:semiHidden="1" w:unhideWhenUsed="1"/>
     <w:lsdException w:name="Table Web 1" w:semiHidden="1" w:unhideWhenUsed="1"/>
     <w:lsdException w:name="Table Web 2" w:semiHidden="1" w:unhideWhenUsed="1"/>
-    <w:lsdException w:name="Table Web 3" w:semiHidden="1" w:unhideWhenUsed="1"/>
     <w:lsdException w:name="Balloon Text" w:semiHidden="1" w:unhideWhenUsed="1"/>
     <w:lsdException w:name="Table Grid" w:uiPriority="39"/>
-    <w:lsdException w:name="Table Theme" w:semiHidden="1" w:unhideWhenUsed="1"/>
     <w:lsdException w:name="Placeholder Text" w:semiHidden="1"/>
     <w:lsdException w:name="No Spacing" w:uiPriority="1" w:qFormat="1"/>
     <w:lsdException w:name="Light Shading" w:uiPriority="60"/>
@@ -1396,6 +3598,7 @@
     <w:lsdException w:name="Hashtag" w:semiHidden="1" w:unhideWhenUsed="1"/>
     <w:lsdException w:name="Unresolved Mention" w:semiHidden="1" w:unhideWhenUsed="1"/>
     <w:lsdException w:name="Smart Link" w:semiHidden="1" w:unhideWhenUsed="1"/>
+    <w:lsdException w:name="Smart Link Error" w:semiHidden="1" w:unhideWhenUsed="1"/>
   </w:latentStyles>
   <w:style w:type="paragraph" w:default="1" w:styleId="Normal">
     <w:name w:val="Normal"/>
@@ -1409,13 +3612,13 @@
       <w:lang w:eastAsia="tr-TR"/>
     </w:rPr>
   </w:style>
-  <w:style w:type="character" w:default="1" w:styleId="VarsaylanParagrafYazTipi">
+  <w:style w:type="character" w:default="1" w:styleId="DefaultParagraphFont">
     <w:name w:val="Default Paragraph Font"/>
     <w:uiPriority w:val="1"/>
     <w:semiHidden/>
     <w:unhideWhenUsed/>
   </w:style>
-  <w:style w:type="table" w:default="1" w:styleId="NormalTablo">
+  <w:style w:type="table" w:default="1" w:styleId="TableNormal">
     <w:name w:val="Normal Table"/>
     <w:uiPriority w:val="99"/>
     <w:semiHidden/>
@@ -1430,13 +3633,13 @@
       </w:tblCellMar>
     </w:tblPr>
   </w:style>
-  <w:style w:type="numbering" w:default="1" w:styleId="ListeYok">
+  <w:style w:type="numbering" w:default="1" w:styleId="NoList">
     <w:name w:val="No List"/>
     <w:uiPriority w:val="99"/>
     <w:semiHidden/>
     <w:unhideWhenUsed/>
   </w:style>
-  <w:style w:type="paragraph" w:styleId="ListeParagraf">
+  <w:style w:type="paragraph" w:styleId="ListParagraph">
     <w:name w:val="List Paragraph"/>
     <w:basedOn w:val="Normal"/>
     <w:uiPriority w:val="34"/>
@@ -1447,9 +3650,9 @@
       <w:contextualSpacing/>
     </w:pPr>
   </w:style>
-  <w:style w:type="character" w:styleId="Kpr">
+  <w:style w:type="character" w:styleId="Hyperlink">
     <w:name w:val="Hyperlink"/>
-    <w:basedOn w:val="VarsaylanParagrafYazTipi"/>
+    <w:basedOn w:val="DefaultParagraphFont"/>
     <w:uiPriority w:val="99"/>
     <w:semiHidden/>
     <w:unhideWhenUsed/>
@@ -1755,4 +3958,16 @@
     </a:ext>
   </a:extLst>
 </a:theme>
+</file>
+
+<file path=customXml/item1.xml><?xml version="1.0" encoding="utf-8"?>
+<b:Sources xmlns:b="http://schemas.openxmlformats.org/officeDocument/2006/bibliography" xmlns="http://schemas.openxmlformats.org/officeDocument/2006/bibliography" SelectedStyle="\APASixthEditionOfficeOnline.xsl" StyleName="APA" Version="6"/>
+</file>
+
+<file path=customXml/itemProps1.xml><?xml version="1.0" encoding="utf-8"?>
+<ds:datastoreItem xmlns:ds="http://schemas.openxmlformats.org/officeDocument/2006/customXml" ds:itemID="{EC9D709F-AE32-45EF-B174-4C201F98FCBA}">
+  <ds:schemaRefs>
+    <ds:schemaRef ds:uri="http://schemas.openxmlformats.org/officeDocument/2006/bibliography"/>
+  </ds:schemaRefs>
+</ds:datastoreItem>
 </file>
</xml_diff>